<commit_message>
Correction of the requirements specification and update of the test cases specification
</commit_message>
<xml_diff>
--- a/docs/Análisis Tienda Virtual Mercado Libre.docx
+++ b/docs/Análisis Tienda Virtual Mercado Libre.docx
@@ -20,7 +20,16 @@
           <w:sz w:val="24"/>
           <w:szCs w:val="24"/>
         </w:rPr>
-        <w:t>TABLA DE ESPECIFICACIÓN DEL PROBLEMA DE INGENIERÍA DE SOFTWARE</w:t>
+        <w:t>TABLA DE ESPECIFICACIÓN DEL PROBLEMA DE INGENIERÍA DE SOFTWAR</w:t>
+      </w:r>
+      <w:r>
+        <w:rPr>
+          <w:rFonts w:ascii="Times New Roman" w:eastAsia="Times New Roman" w:hAnsi="Times New Roman" w:cs="Times New Roman"/>
+          <w:b/>
+          <w:sz w:val="24"/>
+          <w:szCs w:val="24"/>
+        </w:rPr>
+        <w:t>E</w:t>
       </w:r>
     </w:p>
     <w:tbl>
@@ -41,8 +50,8 @@
         <w:tblLook w:val="0600" w:firstRow="0" w:lastRow="0" w:firstColumn="0" w:lastColumn="0" w:noHBand="1" w:noVBand="1"/>
       </w:tblPr>
       <w:tblGrid>
-        <w:gridCol w:w="3079"/>
-        <w:gridCol w:w="7691"/>
+        <w:gridCol w:w="3080"/>
+        <w:gridCol w:w="7690"/>
       </w:tblGrid>
       <w:tr>
         <w:trPr>
@@ -347,6 +356,40 @@
                 <w:sz w:val="24"/>
                 <w:szCs w:val="24"/>
               </w:rPr>
+              <w:t xml:space="preserve"> – El programa debe permitir al usuario aumentar la cantidad de cada producto ya registrado.</w:t>
+            </w:r>
+          </w:p>
+          <w:p>
+            <w:pPr>
+              <w:spacing w:after="0" w:line="276" w:lineRule="auto"/>
+              <w:rPr>
+                <w:rFonts w:ascii="Times New Roman" w:eastAsia="Times New Roman" w:hAnsi="Times New Roman" w:cs="Times New Roman"/>
+                <w:sz w:val="24"/>
+                <w:szCs w:val="24"/>
+              </w:rPr>
+            </w:pPr>
+            <w:r>
+              <w:rPr>
+                <w:rFonts w:ascii="Times New Roman" w:eastAsia="Times New Roman" w:hAnsi="Times New Roman" w:cs="Times New Roman"/>
+                <w:sz w:val="24"/>
+                <w:szCs w:val="24"/>
+              </w:rPr>
+              <w:t>RF</w:t>
+            </w:r>
+            <w:r>
+              <w:rPr>
+                <w:rFonts w:ascii="Times New Roman" w:eastAsia="Times New Roman" w:hAnsi="Times New Roman" w:cs="Times New Roman"/>
+                <w:sz w:val="24"/>
+                <w:szCs w:val="24"/>
+              </w:rPr>
+              <w:t>4</w:t>
+            </w:r>
+            <w:r>
+              <w:rPr>
+                <w:rFonts w:ascii="Times New Roman" w:eastAsia="Times New Roman" w:hAnsi="Times New Roman" w:cs="Times New Roman"/>
+                <w:sz w:val="24"/>
+                <w:szCs w:val="24"/>
+              </w:rPr>
               <w:t xml:space="preserve"> </w:t>
             </w:r>
             <w:r>
@@ -379,31 +422,15 @@
                 <w:sz w:val="24"/>
                 <w:szCs w:val="24"/>
               </w:rPr>
-              <w:t>ermit</w:t>
-            </w:r>
-            <w:r>
-              <w:rPr>
-                <w:rFonts w:ascii="Times New Roman" w:eastAsia="Times New Roman" w:hAnsi="Times New Roman" w:cs="Times New Roman"/>
-                <w:sz w:val="24"/>
-                <w:szCs w:val="24"/>
-              </w:rPr>
-              <w:t xml:space="preserve">ir </w:t>
-            </w:r>
-            <w:r>
-              <w:rPr>
-                <w:rFonts w:ascii="Times New Roman" w:eastAsia="Times New Roman" w:hAnsi="Times New Roman" w:cs="Times New Roman"/>
-                <w:sz w:val="24"/>
-                <w:szCs w:val="24"/>
-              </w:rPr>
-              <w:t>al usuario eliminar un producto</w:t>
-            </w:r>
-            <w:r>
-              <w:rPr>
-                <w:rFonts w:ascii="Times New Roman" w:eastAsia="Times New Roman" w:hAnsi="Times New Roman" w:cs="Times New Roman"/>
-                <w:sz w:val="24"/>
-                <w:szCs w:val="24"/>
-              </w:rPr>
-              <w:t xml:space="preserve"> del inventario</w:t>
+              <w:t xml:space="preserve">ermitir al usuario </w:t>
+            </w:r>
+            <w:r>
+              <w:rPr>
+                <w:rFonts w:ascii="Times New Roman" w:eastAsia="Times New Roman" w:hAnsi="Times New Roman" w:cs="Times New Roman"/>
+                <w:sz w:val="24"/>
+                <w:szCs w:val="24"/>
+              </w:rPr>
+              <w:t>ingresar información sobre cada pedido</w:t>
             </w:r>
             <w:r>
               <w:rPr>
@@ -429,7 +456,23 @@
                 <w:sz w:val="24"/>
                 <w:szCs w:val="24"/>
               </w:rPr>
-              <w:t>RF4 – El programa debe permitir al usuario aumentar la cantidad de cada producto ya registrado.</w:t>
+              <w:t>RF</w:t>
+            </w:r>
+            <w:r>
+              <w:rPr>
+                <w:rFonts w:ascii="Times New Roman" w:eastAsia="Times New Roman" w:hAnsi="Times New Roman" w:cs="Times New Roman"/>
+                <w:sz w:val="24"/>
+                <w:szCs w:val="24"/>
+              </w:rPr>
+              <w:t>5</w:t>
+            </w:r>
+            <w:r>
+              <w:rPr>
+                <w:rFonts w:ascii="Times New Roman" w:eastAsia="Times New Roman" w:hAnsi="Times New Roman" w:cs="Times New Roman"/>
+                <w:sz w:val="24"/>
+                <w:szCs w:val="24"/>
+              </w:rPr>
+              <w:t xml:space="preserve"> – El programa debe permitir disminuir las cantidades del inventario al momento de generar un pedido.</w:t>
             </w:r>
           </w:p>
           <w:p>
@@ -455,141 +498,7 @@
                 <w:sz w:val="24"/>
                 <w:szCs w:val="24"/>
               </w:rPr>
-              <w:t>5</w:t>
-            </w:r>
-            <w:r>
-              <w:rPr>
-                <w:rFonts w:ascii="Times New Roman" w:eastAsia="Times New Roman" w:hAnsi="Times New Roman" w:cs="Times New Roman"/>
-                <w:sz w:val="24"/>
-                <w:szCs w:val="24"/>
-              </w:rPr>
-              <w:t xml:space="preserve"> </w:t>
-            </w:r>
-            <w:r>
-              <w:rPr>
-                <w:rFonts w:ascii="Times New Roman" w:eastAsia="Times New Roman" w:hAnsi="Times New Roman" w:cs="Times New Roman"/>
-                <w:sz w:val="24"/>
-                <w:szCs w:val="24"/>
-              </w:rPr>
-              <w:t>–</w:t>
-            </w:r>
-            <w:r>
-              <w:rPr>
-                <w:rFonts w:ascii="Times New Roman" w:eastAsia="Times New Roman" w:hAnsi="Times New Roman" w:cs="Times New Roman"/>
-                <w:sz w:val="24"/>
-                <w:szCs w:val="24"/>
-              </w:rPr>
-              <w:t xml:space="preserve"> </w:t>
-            </w:r>
-            <w:r>
-              <w:rPr>
-                <w:rFonts w:ascii="Times New Roman" w:eastAsia="Times New Roman" w:hAnsi="Times New Roman" w:cs="Times New Roman"/>
-                <w:sz w:val="24"/>
-                <w:szCs w:val="24"/>
-              </w:rPr>
-              <w:t>El programa debe p</w:t>
-            </w:r>
-            <w:r>
-              <w:rPr>
-                <w:rFonts w:ascii="Times New Roman" w:eastAsia="Times New Roman" w:hAnsi="Times New Roman" w:cs="Times New Roman"/>
-                <w:sz w:val="24"/>
-                <w:szCs w:val="24"/>
-              </w:rPr>
-              <w:t xml:space="preserve">ermitir al usuario </w:t>
-            </w:r>
-            <w:r>
-              <w:rPr>
-                <w:rFonts w:ascii="Times New Roman" w:eastAsia="Times New Roman" w:hAnsi="Times New Roman" w:cs="Times New Roman"/>
-                <w:sz w:val="24"/>
-                <w:szCs w:val="24"/>
-              </w:rPr>
-              <w:t>ingresar información sobre cada pedido</w:t>
-            </w:r>
-            <w:r>
-              <w:rPr>
-                <w:rFonts w:ascii="Times New Roman" w:eastAsia="Times New Roman" w:hAnsi="Times New Roman" w:cs="Times New Roman"/>
-                <w:sz w:val="24"/>
-                <w:szCs w:val="24"/>
-              </w:rPr>
-              <w:t>.</w:t>
-            </w:r>
-          </w:p>
-          <w:p>
-            <w:pPr>
-              <w:spacing w:after="0" w:line="276" w:lineRule="auto"/>
-              <w:rPr>
-                <w:rFonts w:ascii="Times New Roman" w:eastAsia="Times New Roman" w:hAnsi="Times New Roman" w:cs="Times New Roman"/>
-                <w:sz w:val="24"/>
-                <w:szCs w:val="24"/>
-              </w:rPr>
-            </w:pPr>
-            <w:r>
-              <w:rPr>
-                <w:rFonts w:ascii="Times New Roman" w:eastAsia="Times New Roman" w:hAnsi="Times New Roman" w:cs="Times New Roman"/>
-                <w:sz w:val="24"/>
-                <w:szCs w:val="24"/>
-              </w:rPr>
-              <w:t>RF6 – El programa debe permitir disminuir las cantidades del inventario al momento de generar un pedido.</w:t>
-            </w:r>
-          </w:p>
-          <w:p>
-            <w:pPr>
-              <w:spacing w:after="0" w:line="276" w:lineRule="auto"/>
-              <w:rPr>
-                <w:rFonts w:ascii="Times New Roman" w:eastAsia="Times New Roman" w:hAnsi="Times New Roman" w:cs="Times New Roman"/>
-                <w:sz w:val="24"/>
-                <w:szCs w:val="24"/>
-              </w:rPr>
-            </w:pPr>
-            <w:r>
-              <w:rPr>
-                <w:rFonts w:ascii="Times New Roman" w:eastAsia="Times New Roman" w:hAnsi="Times New Roman" w:cs="Times New Roman"/>
-                <w:sz w:val="24"/>
-                <w:szCs w:val="24"/>
-              </w:rPr>
-              <w:t xml:space="preserve">RF7 – El programa debe permitir al usuario </w:t>
-            </w:r>
-            <w:r>
-              <w:rPr>
-                <w:rFonts w:ascii="Times New Roman" w:eastAsia="Times New Roman" w:hAnsi="Times New Roman" w:cs="Times New Roman"/>
-                <w:sz w:val="24"/>
-                <w:szCs w:val="24"/>
-              </w:rPr>
-              <w:t>eliminar un</w:t>
-            </w:r>
-            <w:r>
-              <w:rPr>
-                <w:rFonts w:ascii="Times New Roman" w:eastAsia="Times New Roman" w:hAnsi="Times New Roman" w:cs="Times New Roman"/>
-                <w:sz w:val="24"/>
-                <w:szCs w:val="24"/>
-              </w:rPr>
-              <w:t xml:space="preserve"> pedido.</w:t>
-            </w:r>
-          </w:p>
-          <w:p>
-            <w:pPr>
-              <w:spacing w:after="0" w:line="276" w:lineRule="auto"/>
-              <w:rPr>
-                <w:rFonts w:ascii="Times New Roman" w:eastAsia="Times New Roman" w:hAnsi="Times New Roman" w:cs="Times New Roman"/>
-                <w:sz w:val="24"/>
-                <w:szCs w:val="24"/>
-              </w:rPr>
-            </w:pPr>
-            <w:r>
-              <w:rPr>
-                <w:rFonts w:ascii="Times New Roman" w:eastAsia="Times New Roman" w:hAnsi="Times New Roman" w:cs="Times New Roman"/>
-                <w:sz w:val="24"/>
-                <w:szCs w:val="24"/>
-              </w:rPr>
-              <w:t>RF</w:t>
-            </w:r>
-            <w:r>
-              <w:rPr>
-                <w:rFonts w:ascii="Times New Roman" w:eastAsia="Times New Roman" w:hAnsi="Times New Roman" w:cs="Times New Roman"/>
-                <w:sz w:val="24"/>
-                <w:szCs w:val="24"/>
-              </w:rPr>
-              <w:t>8</w:t>
+              <w:t>6</w:t>
             </w:r>
             <w:r>
               <w:rPr>
@@ -808,7 +717,7 @@
                 <w:sz w:val="24"/>
                 <w:szCs w:val="24"/>
               </w:rPr>
-              <w:t>9</w:t>
+              <w:t>7</w:t>
             </w:r>
             <w:r>
               <w:rPr>
@@ -923,7 +832,7 @@
                 <w:sz w:val="24"/>
                 <w:szCs w:val="24"/>
               </w:rPr>
-              <w:t>10</w:t>
+              <w:t>F8</w:t>
             </w:r>
             <w:r>
               <w:rPr>
@@ -1013,15 +922,7 @@
                 <w:sz w:val="24"/>
                 <w:szCs w:val="24"/>
               </w:rPr>
-              <w:t>1</w:t>
-            </w:r>
-            <w:r>
-              <w:rPr>
-                <w:rFonts w:ascii="Times New Roman" w:eastAsia="Times New Roman" w:hAnsi="Times New Roman" w:cs="Times New Roman"/>
-                <w:sz w:val="24"/>
-                <w:szCs w:val="24"/>
-              </w:rPr>
-              <w:t>1</w:t>
+              <w:t>9</w:t>
             </w:r>
             <w:r>
               <w:rPr>
@@ -1111,7 +1012,7 @@
                 <w:sz w:val="24"/>
                 <w:szCs w:val="24"/>
               </w:rPr>
-              <w:t>2</w:t>
+              <w:t>0</w:t>
             </w:r>
             <w:r>
               <w:rPr>
@@ -1168,7 +1069,7 @@
           <w:szCs w:val="24"/>
         </w:rPr>
         <w:sectPr>
-          <w:headerReference w:type="default" r:id="rId9"/>
+          <w:headerReference w:type="default" r:id="rId8"/>
           <w:pgSz w:w="12240" w:h="15840"/>
           <w:pgMar w:top="720" w:right="720" w:bottom="720" w:left="720" w:header="708" w:footer="708" w:gutter="0"/>
           <w:pgNumType w:start="1"/>
@@ -1392,7 +1293,7 @@
           <w:szCs w:val="24"/>
         </w:rPr>
         <w:sectPr>
-          <w:headerReference w:type="default" r:id="rId10"/>
+          <w:headerReference w:type="default" r:id="rId9"/>
           <w:pgSz w:w="12240" w:h="15840"/>
           <w:pgMar w:top="720" w:right="720" w:bottom="720" w:left="720" w:header="708" w:footer="708" w:gutter="0"/>
           <w:pgNumType w:start="1"/>
@@ -3202,7 +3103,6 @@
                 <w:szCs w:val="24"/>
               </w:rPr>
             </w:pPr>
-            <w:proofErr w:type="spellStart"/>
             <w:r>
               <w:rPr>
                 <w:rFonts w:ascii="Times New Roman" w:eastAsia="Times New Roman" w:hAnsi="Times New Roman" w:cs="Times New Roman"/>
@@ -3211,7 +3111,6 @@
               </w:rPr>
               <w:t>Enum</w:t>
             </w:r>
-            <w:proofErr w:type="spellEnd"/>
           </w:p>
         </w:tc>
         <w:tc>
@@ -3828,928 +3727,6 @@
         <w:rPr>
           <w:rFonts w:ascii="Times New Roman" w:eastAsia="Times New Roman" w:hAnsi="Times New Roman" w:cs="Times New Roman"/>
           <w:b/>
-          <w:sz w:val="24"/>
-          <w:szCs w:val="24"/>
-        </w:rPr>
-      </w:pPr>
-      <w:r>
-        <w:br w:type="page"/>
-      </w:r>
-    </w:p>
-    <w:p>
-      <w:pPr>
-        <w:widowControl w:val="0"/>
-        <w:spacing w:before="240" w:after="240" w:line="276" w:lineRule="auto"/>
-        <w:rPr>
-          <w:rFonts w:ascii="Times New Roman" w:eastAsia="Times New Roman" w:hAnsi="Times New Roman" w:cs="Times New Roman"/>
-          <w:b/>
-          <w:sz w:val="24"/>
-          <w:szCs w:val="24"/>
-        </w:rPr>
-      </w:pPr>
-    </w:p>
-    <w:p>
-      <w:pPr>
-        <w:widowControl w:val="0"/>
-        <w:spacing w:before="240" w:after="240" w:line="276" w:lineRule="auto"/>
-        <w:rPr>
-          <w:rFonts w:ascii="Times New Roman" w:eastAsia="Times New Roman" w:hAnsi="Times New Roman" w:cs="Times New Roman"/>
-          <w:sz w:val="24"/>
-          <w:szCs w:val="24"/>
-        </w:rPr>
-      </w:pPr>
-      <w:r>
-        <w:rPr>
-          <w:rFonts w:ascii="Times New Roman" w:eastAsia="Times New Roman" w:hAnsi="Times New Roman" w:cs="Times New Roman"/>
-          <w:b/>
-          <w:sz w:val="24"/>
-          <w:szCs w:val="24"/>
-        </w:rPr>
-        <w:t>TABLA DE ANÁLISIS DE REQUERIMIENTOS FUNCIONALES (RF</w:t>
-      </w:r>
-      <w:r>
-        <w:rPr>
-          <w:rFonts w:ascii="Times New Roman" w:eastAsia="Times New Roman" w:hAnsi="Times New Roman" w:cs="Times New Roman"/>
-          <w:b/>
-          <w:sz w:val="24"/>
-          <w:szCs w:val="24"/>
-        </w:rPr>
-        <w:t>3</w:t>
-      </w:r>
-      <w:r>
-        <w:rPr>
-          <w:rFonts w:ascii="Times New Roman" w:eastAsia="Times New Roman" w:hAnsi="Times New Roman" w:cs="Times New Roman"/>
-          <w:b/>
-          <w:sz w:val="24"/>
-          <w:szCs w:val="24"/>
-        </w:rPr>
-        <w:t>)</w:t>
-      </w:r>
-    </w:p>
-    <w:tbl>
-      <w:tblPr>
-        <w:tblStyle w:val="a9"/>
-        <w:tblW w:w="10770" w:type="dxa"/>
-        <w:tblInd w:w="0" w:type="dxa"/>
-        <w:tblBorders>
-          <w:top w:val="single" w:sz="12" w:space="0" w:color="000000"/>
-          <w:left w:val="single" w:sz="12" w:space="0" w:color="000000"/>
-          <w:bottom w:val="single" w:sz="12" w:space="0" w:color="000000"/>
-          <w:right w:val="single" w:sz="12" w:space="0" w:color="000000"/>
-          <w:insideH w:val="single" w:sz="4" w:space="0" w:color="000000"/>
-          <w:insideV w:val="single" w:sz="4" w:space="0" w:color="000000"/>
-        </w:tblBorders>
-        <w:tblLayout w:type="fixed"/>
-        <w:tblLook w:val="0400" w:firstRow="0" w:lastRow="0" w:firstColumn="0" w:lastColumn="0" w:noHBand="0" w:noVBand="1"/>
-      </w:tblPr>
-      <w:tblGrid>
-        <w:gridCol w:w="1775"/>
-        <w:gridCol w:w="2584"/>
-        <w:gridCol w:w="1863"/>
-        <w:gridCol w:w="4548"/>
-      </w:tblGrid>
-      <w:tr>
-        <w:trPr>
-          <w:trHeight w:val="589"/>
-        </w:trPr>
-        <w:tc>
-          <w:tcPr>
-            <w:tcW w:w="1775" w:type="dxa"/>
-            <w:shd w:val="clear" w:color="auto" w:fill="D9E2F3"/>
-            <w:vAlign w:val="center"/>
-          </w:tcPr>
-          <w:p>
-            <w:pPr>
-              <w:rPr>
-                <w:rFonts w:ascii="Times New Roman" w:eastAsia="Times New Roman" w:hAnsi="Times New Roman" w:cs="Times New Roman"/>
-                <w:b/>
-                <w:sz w:val="24"/>
-                <w:szCs w:val="24"/>
-              </w:rPr>
-            </w:pPr>
-            <w:r>
-              <w:rPr>
-                <w:rFonts w:ascii="Times New Roman" w:eastAsia="Times New Roman" w:hAnsi="Times New Roman" w:cs="Times New Roman"/>
-                <w:b/>
-                <w:sz w:val="24"/>
-                <w:szCs w:val="24"/>
-              </w:rPr>
-              <w:t>Nombre o identificador</w:t>
-            </w:r>
-          </w:p>
-        </w:tc>
-        <w:tc>
-          <w:tcPr>
-            <w:tcW w:w="8995" w:type="dxa"/>
-            <w:gridSpan w:val="3"/>
-            <w:vAlign w:val="center"/>
-          </w:tcPr>
-          <w:p>
-            <w:pPr>
-              <w:spacing w:after="0" w:line="276" w:lineRule="auto"/>
-              <w:rPr>
-                <w:rFonts w:ascii="Times New Roman" w:eastAsia="Times New Roman" w:hAnsi="Times New Roman" w:cs="Times New Roman"/>
-                <w:sz w:val="24"/>
-                <w:szCs w:val="24"/>
-              </w:rPr>
-            </w:pPr>
-            <w:r>
-              <w:rPr>
-                <w:rFonts w:ascii="Times New Roman" w:eastAsia="Times New Roman" w:hAnsi="Times New Roman" w:cs="Times New Roman"/>
-                <w:sz w:val="24"/>
-                <w:szCs w:val="24"/>
-              </w:rPr>
-              <w:t>RF</w:t>
-            </w:r>
-            <w:r>
-              <w:rPr>
-                <w:rFonts w:ascii="Times New Roman" w:eastAsia="Times New Roman" w:hAnsi="Times New Roman" w:cs="Times New Roman"/>
-                <w:sz w:val="24"/>
-                <w:szCs w:val="24"/>
-              </w:rPr>
-              <w:t>3</w:t>
-            </w:r>
-            <w:r>
-              <w:rPr>
-                <w:rFonts w:ascii="Times New Roman" w:eastAsia="Times New Roman" w:hAnsi="Times New Roman" w:cs="Times New Roman"/>
-                <w:sz w:val="24"/>
-                <w:szCs w:val="24"/>
-              </w:rPr>
-              <w:t xml:space="preserve"> – El programa debe permitir al usuario </w:t>
-            </w:r>
-            <w:r>
-              <w:rPr>
-                <w:rFonts w:ascii="Times New Roman" w:eastAsia="Times New Roman" w:hAnsi="Times New Roman" w:cs="Times New Roman"/>
-                <w:b/>
-                <w:bCs/>
-                <w:sz w:val="24"/>
-                <w:szCs w:val="24"/>
-              </w:rPr>
-              <w:t>eliminar</w:t>
-            </w:r>
-            <w:r>
-              <w:rPr>
-                <w:rFonts w:ascii="Times New Roman" w:eastAsia="Times New Roman" w:hAnsi="Times New Roman" w:cs="Times New Roman"/>
-                <w:sz w:val="24"/>
-                <w:szCs w:val="24"/>
-              </w:rPr>
-              <w:t> un </w:t>
-            </w:r>
-            <w:r>
-              <w:rPr>
-                <w:rFonts w:ascii="Times New Roman" w:eastAsia="Times New Roman" w:hAnsi="Times New Roman" w:cs="Times New Roman"/>
-                <w:b/>
-                <w:bCs/>
-                <w:sz w:val="24"/>
-                <w:szCs w:val="24"/>
-              </w:rPr>
-              <w:t>producto</w:t>
-            </w:r>
-            <w:r>
-              <w:rPr>
-                <w:rFonts w:ascii="Times New Roman" w:eastAsia="Times New Roman" w:hAnsi="Times New Roman" w:cs="Times New Roman"/>
-                <w:sz w:val="24"/>
-                <w:szCs w:val="24"/>
-              </w:rPr>
-              <w:t xml:space="preserve"> del inventario.</w:t>
-            </w:r>
-          </w:p>
-        </w:tc>
-      </w:tr>
-      <w:tr>
-        <w:trPr>
-          <w:trHeight w:val="816"/>
-        </w:trPr>
-        <w:tc>
-          <w:tcPr>
-            <w:tcW w:w="1775" w:type="dxa"/>
-            <w:shd w:val="clear" w:color="auto" w:fill="D9E2F3"/>
-            <w:vAlign w:val="center"/>
-          </w:tcPr>
-          <w:p>
-            <w:pPr>
-              <w:rPr>
-                <w:rFonts w:ascii="Times New Roman" w:eastAsia="Times New Roman" w:hAnsi="Times New Roman" w:cs="Times New Roman"/>
-                <w:b/>
-                <w:sz w:val="24"/>
-                <w:szCs w:val="24"/>
-              </w:rPr>
-            </w:pPr>
-            <w:r>
-              <w:rPr>
-                <w:rFonts w:ascii="Times New Roman" w:eastAsia="Times New Roman" w:hAnsi="Times New Roman" w:cs="Times New Roman"/>
-                <w:b/>
-                <w:sz w:val="24"/>
-                <w:szCs w:val="24"/>
-              </w:rPr>
-              <w:t>Resumen</w:t>
-            </w:r>
-          </w:p>
-        </w:tc>
-        <w:tc>
-          <w:tcPr>
-            <w:tcW w:w="8995" w:type="dxa"/>
-            <w:gridSpan w:val="3"/>
-            <w:vAlign w:val="center"/>
-          </w:tcPr>
-          <w:p>
-            <w:pPr>
-              <w:rPr>
-                <w:rFonts w:ascii="Times New Roman" w:eastAsia="Times New Roman" w:hAnsi="Times New Roman" w:cs="Times New Roman"/>
-                <w:sz w:val="24"/>
-                <w:szCs w:val="24"/>
-              </w:rPr>
-            </w:pPr>
-            <w:r>
-              <w:rPr>
-                <w:rFonts w:ascii="Times New Roman" w:eastAsia="Times New Roman" w:hAnsi="Times New Roman" w:cs="Times New Roman"/>
-                <w:sz w:val="24"/>
-                <w:szCs w:val="24"/>
-              </w:rPr>
-              <w:t>El programa debe permitir al usuario eliminar un producto de su inventario, para descontinuar su venta al público, ingresando su nombre.</w:t>
-            </w:r>
-          </w:p>
-        </w:tc>
-      </w:tr>
-      <w:tr>
-        <w:trPr>
-          <w:trHeight w:val="416"/>
-        </w:trPr>
-        <w:tc>
-          <w:tcPr>
-            <w:tcW w:w="1775" w:type="dxa"/>
-            <w:vMerge w:val="restart"/>
-            <w:shd w:val="clear" w:color="auto" w:fill="D9E2F3"/>
-            <w:vAlign w:val="center"/>
-          </w:tcPr>
-          <w:p>
-            <w:pPr>
-              <w:rPr>
-                <w:rFonts w:ascii="Times New Roman" w:eastAsia="Times New Roman" w:hAnsi="Times New Roman" w:cs="Times New Roman"/>
-                <w:b/>
-                <w:sz w:val="24"/>
-                <w:szCs w:val="24"/>
-              </w:rPr>
-            </w:pPr>
-            <w:r>
-              <w:rPr>
-                <w:rFonts w:ascii="Times New Roman" w:eastAsia="Times New Roman" w:hAnsi="Times New Roman" w:cs="Times New Roman"/>
-                <w:b/>
-                <w:sz w:val="24"/>
-                <w:szCs w:val="24"/>
-              </w:rPr>
-              <w:t>Entradas</w:t>
-            </w:r>
-          </w:p>
-        </w:tc>
-        <w:tc>
-          <w:tcPr>
-            <w:tcW w:w="2584" w:type="dxa"/>
-            <w:vAlign w:val="center"/>
-          </w:tcPr>
-          <w:p>
-            <w:pPr>
-              <w:rPr>
-                <w:rFonts w:ascii="Times New Roman" w:eastAsia="Times New Roman" w:hAnsi="Times New Roman" w:cs="Times New Roman"/>
-                <w:b/>
-                <w:sz w:val="24"/>
-                <w:szCs w:val="24"/>
-              </w:rPr>
-            </w:pPr>
-            <w:r>
-              <w:rPr>
-                <w:rFonts w:ascii="Times New Roman" w:eastAsia="Times New Roman" w:hAnsi="Times New Roman" w:cs="Times New Roman"/>
-                <w:b/>
-                <w:sz w:val="24"/>
-                <w:szCs w:val="24"/>
-              </w:rPr>
-              <w:t>Nombre entrada</w:t>
-            </w:r>
-          </w:p>
-        </w:tc>
-        <w:tc>
-          <w:tcPr>
-            <w:tcW w:w="1863" w:type="dxa"/>
-            <w:vAlign w:val="center"/>
-          </w:tcPr>
-          <w:p>
-            <w:pPr>
-              <w:rPr>
-                <w:rFonts w:ascii="Times New Roman" w:eastAsia="Times New Roman" w:hAnsi="Times New Roman" w:cs="Times New Roman"/>
-                <w:b/>
-                <w:sz w:val="24"/>
-                <w:szCs w:val="24"/>
-              </w:rPr>
-            </w:pPr>
-            <w:r>
-              <w:rPr>
-                <w:rFonts w:ascii="Times New Roman" w:eastAsia="Times New Roman" w:hAnsi="Times New Roman" w:cs="Times New Roman"/>
-                <w:b/>
-                <w:sz w:val="24"/>
-                <w:szCs w:val="24"/>
-              </w:rPr>
-              <w:t>Tipo de dato</w:t>
-            </w:r>
-          </w:p>
-        </w:tc>
-        <w:tc>
-          <w:tcPr>
-            <w:tcW w:w="4548" w:type="dxa"/>
-            <w:vAlign w:val="center"/>
-          </w:tcPr>
-          <w:p>
-            <w:pPr>
-              <w:rPr>
-                <w:rFonts w:ascii="Times New Roman" w:eastAsia="Times New Roman" w:hAnsi="Times New Roman" w:cs="Times New Roman"/>
-                <w:b/>
-                <w:sz w:val="24"/>
-                <w:szCs w:val="24"/>
-              </w:rPr>
-            </w:pPr>
-            <w:r>
-              <w:rPr>
-                <w:rFonts w:ascii="Times New Roman" w:eastAsia="Times New Roman" w:hAnsi="Times New Roman" w:cs="Times New Roman"/>
-                <w:b/>
-                <w:sz w:val="24"/>
-                <w:szCs w:val="24"/>
-              </w:rPr>
-              <w:t>Condición de selección o repetición</w:t>
-            </w:r>
-          </w:p>
-        </w:tc>
-      </w:tr>
-      <w:tr>
-        <w:trPr>
-          <w:trHeight w:val="270"/>
-        </w:trPr>
-        <w:tc>
-          <w:tcPr>
-            <w:tcW w:w="1775" w:type="dxa"/>
-            <w:vMerge/>
-            <w:shd w:val="clear" w:color="auto" w:fill="D9E2F3"/>
-            <w:vAlign w:val="center"/>
-          </w:tcPr>
-          <w:p>
-            <w:pPr>
-              <w:widowControl w:val="0"/>
-              <w:pBdr>
-                <w:top w:val="nil"/>
-                <w:left w:val="nil"/>
-                <w:bottom w:val="nil"/>
-                <w:right w:val="nil"/>
-                <w:between w:val="nil"/>
-              </w:pBdr>
-              <w:spacing w:after="0" w:line="276" w:lineRule="auto"/>
-              <w:rPr>
-                <w:rFonts w:ascii="Times New Roman" w:eastAsia="Times New Roman" w:hAnsi="Times New Roman" w:cs="Times New Roman"/>
-                <w:b/>
-                <w:sz w:val="24"/>
-                <w:szCs w:val="24"/>
-              </w:rPr>
-            </w:pPr>
-          </w:p>
-        </w:tc>
-        <w:tc>
-          <w:tcPr>
-            <w:tcW w:w="2584" w:type="dxa"/>
-            <w:vAlign w:val="center"/>
-          </w:tcPr>
-          <w:p>
-            <w:pPr>
-              <w:rPr>
-                <w:rFonts w:ascii="Times New Roman" w:eastAsia="Times New Roman" w:hAnsi="Times New Roman" w:cs="Times New Roman"/>
-                <w:sz w:val="24"/>
-                <w:szCs w:val="24"/>
-              </w:rPr>
-            </w:pPr>
-            <w:r>
-              <w:rPr>
-                <w:rFonts w:ascii="Times New Roman" w:eastAsia="Times New Roman" w:hAnsi="Times New Roman" w:cs="Times New Roman"/>
-                <w:sz w:val="24"/>
-                <w:szCs w:val="24"/>
-              </w:rPr>
-              <w:t xml:space="preserve">Nombre del </w:t>
-            </w:r>
-            <w:r>
-              <w:rPr>
-                <w:rFonts w:ascii="Times New Roman" w:eastAsia="Times New Roman" w:hAnsi="Times New Roman" w:cs="Times New Roman"/>
-                <w:sz w:val="24"/>
-                <w:szCs w:val="24"/>
-              </w:rPr>
-              <w:t>p</w:t>
-            </w:r>
-            <w:r>
-              <w:rPr>
-                <w:rFonts w:ascii="Times New Roman" w:eastAsia="Times New Roman" w:hAnsi="Times New Roman" w:cs="Times New Roman"/>
-                <w:sz w:val="24"/>
-                <w:szCs w:val="24"/>
-              </w:rPr>
-              <w:t>roducto</w:t>
-            </w:r>
-          </w:p>
-        </w:tc>
-        <w:tc>
-          <w:tcPr>
-            <w:tcW w:w="1863" w:type="dxa"/>
-            <w:vAlign w:val="center"/>
-          </w:tcPr>
-          <w:p>
-            <w:pPr>
-              <w:rPr>
-                <w:rFonts w:ascii="Times New Roman" w:eastAsia="Times New Roman" w:hAnsi="Times New Roman" w:cs="Times New Roman"/>
-                <w:sz w:val="24"/>
-                <w:szCs w:val="24"/>
-              </w:rPr>
-            </w:pPr>
-            <w:r>
-              <w:rPr>
-                <w:rFonts w:ascii="Times New Roman" w:eastAsia="Times New Roman" w:hAnsi="Times New Roman" w:cs="Times New Roman"/>
-                <w:sz w:val="24"/>
-                <w:szCs w:val="24"/>
-              </w:rPr>
-              <w:t>String</w:t>
-            </w:r>
-          </w:p>
-        </w:tc>
-        <w:tc>
-          <w:tcPr>
-            <w:tcW w:w="4548" w:type="dxa"/>
-            <w:vAlign w:val="center"/>
-          </w:tcPr>
-          <w:p>
-            <w:pPr>
-              <w:rPr>
-                <w:rFonts w:ascii="Times New Roman" w:eastAsia="Times New Roman" w:hAnsi="Times New Roman" w:cs="Times New Roman"/>
-                <w:sz w:val="24"/>
-                <w:szCs w:val="24"/>
-              </w:rPr>
-            </w:pPr>
-            <w:r>
-              <w:rPr>
-                <w:rFonts w:ascii="Times New Roman" w:eastAsia="Times New Roman" w:hAnsi="Times New Roman" w:cs="Times New Roman"/>
-                <w:sz w:val="24"/>
-                <w:szCs w:val="24"/>
-              </w:rPr>
-              <w:t>Cuando sea necesario eliminar un producto</w:t>
-            </w:r>
-            <w:r>
-              <w:rPr>
-                <w:rFonts w:ascii="Times New Roman" w:eastAsia="Times New Roman" w:hAnsi="Times New Roman" w:cs="Times New Roman"/>
-                <w:sz w:val="24"/>
-                <w:szCs w:val="24"/>
-              </w:rPr>
-              <w:t>.</w:t>
-            </w:r>
-          </w:p>
-        </w:tc>
-      </w:tr>
-      <w:tr>
-        <w:trPr>
-          <w:trHeight w:val="1656"/>
-        </w:trPr>
-        <w:tc>
-          <w:tcPr>
-            <w:tcW w:w="1775" w:type="dxa"/>
-            <w:shd w:val="clear" w:color="auto" w:fill="D9E2F3"/>
-            <w:vAlign w:val="center"/>
-          </w:tcPr>
-          <w:p>
-            <w:pPr>
-              <w:rPr>
-                <w:rFonts w:ascii="Times New Roman" w:eastAsia="Times New Roman" w:hAnsi="Times New Roman" w:cs="Times New Roman"/>
-                <w:b/>
-                <w:sz w:val="24"/>
-                <w:szCs w:val="24"/>
-              </w:rPr>
-            </w:pPr>
-            <w:r>
-              <w:rPr>
-                <w:rFonts w:ascii="Times New Roman" w:eastAsia="Times New Roman" w:hAnsi="Times New Roman" w:cs="Times New Roman"/>
-                <w:b/>
-                <w:sz w:val="24"/>
-                <w:szCs w:val="24"/>
-              </w:rPr>
-              <w:t>Actividades generales necesarias para obtener los resultados</w:t>
-            </w:r>
-          </w:p>
-        </w:tc>
-        <w:tc>
-          <w:tcPr>
-            <w:tcW w:w="8995" w:type="dxa"/>
-            <w:gridSpan w:val="3"/>
-            <w:vAlign w:val="center"/>
-          </w:tcPr>
-          <w:p>
-            <w:pPr>
-              <w:spacing w:after="0" w:line="256" w:lineRule="auto"/>
-              <w:rPr>
-                <w:rFonts w:ascii="Times New Roman" w:eastAsia="Times New Roman" w:hAnsi="Times New Roman" w:cs="Times New Roman"/>
-                <w:sz w:val="24"/>
-                <w:szCs w:val="24"/>
-              </w:rPr>
-            </w:pPr>
-            <w:r>
-              <w:rPr>
-                <w:rFonts w:ascii="Times New Roman" w:eastAsia="Times New Roman" w:hAnsi="Times New Roman" w:cs="Times New Roman"/>
-                <w:sz w:val="24"/>
-                <w:szCs w:val="24"/>
-              </w:rPr>
-              <w:t xml:space="preserve">Cuando se seleccione la opción “Eliminar producto” del menú “Gestión de productos”, el sistema deberá preguntar por el nombre del producto </w:t>
-            </w:r>
-            <w:r>
-              <w:rPr>
-                <w:rFonts w:ascii="Times New Roman" w:eastAsia="Times New Roman" w:hAnsi="Times New Roman" w:cs="Times New Roman"/>
-                <w:sz w:val="24"/>
-                <w:szCs w:val="24"/>
-              </w:rPr>
-              <w:t>que</w:t>
-            </w:r>
-            <w:r>
-              <w:rPr>
-                <w:rFonts w:ascii="Times New Roman" w:eastAsia="Times New Roman" w:hAnsi="Times New Roman" w:cs="Times New Roman"/>
-                <w:sz w:val="24"/>
-                <w:szCs w:val="24"/>
-              </w:rPr>
-              <w:t xml:space="preserve"> se desea eliminar</w:t>
-            </w:r>
-            <w:r>
-              <w:rPr>
-                <w:rFonts w:ascii="Times New Roman" w:eastAsia="Times New Roman" w:hAnsi="Times New Roman" w:cs="Times New Roman"/>
-                <w:sz w:val="24"/>
-                <w:szCs w:val="24"/>
-              </w:rPr>
-              <w:t>,</w:t>
-            </w:r>
-            <w:r>
-              <w:rPr>
-                <w:rFonts w:ascii="Times New Roman" w:eastAsia="Times New Roman" w:hAnsi="Times New Roman" w:cs="Times New Roman"/>
-                <w:sz w:val="24"/>
-                <w:szCs w:val="24"/>
-              </w:rPr>
-              <w:t xml:space="preserve"> y así poder ser eliminado.</w:t>
-            </w:r>
-          </w:p>
-        </w:tc>
-      </w:tr>
-      <w:tr>
-        <w:trPr>
-          <w:trHeight w:val="727"/>
-        </w:trPr>
-        <w:tc>
-          <w:tcPr>
-            <w:tcW w:w="1775" w:type="dxa"/>
-            <w:shd w:val="clear" w:color="auto" w:fill="D9E2F3"/>
-            <w:vAlign w:val="center"/>
-          </w:tcPr>
-          <w:p>
-            <w:pPr>
-              <w:rPr>
-                <w:rFonts w:ascii="Times New Roman" w:eastAsia="Times New Roman" w:hAnsi="Times New Roman" w:cs="Times New Roman"/>
-                <w:b/>
-                <w:sz w:val="24"/>
-                <w:szCs w:val="24"/>
-              </w:rPr>
-            </w:pPr>
-            <w:r>
-              <w:rPr>
-                <w:rFonts w:ascii="Times New Roman" w:eastAsia="Times New Roman" w:hAnsi="Times New Roman" w:cs="Times New Roman"/>
-                <w:b/>
-                <w:sz w:val="24"/>
-                <w:szCs w:val="24"/>
-              </w:rPr>
-              <w:t>Resultado o postcondición</w:t>
-            </w:r>
-          </w:p>
-        </w:tc>
-        <w:tc>
-          <w:tcPr>
-            <w:tcW w:w="8995" w:type="dxa"/>
-            <w:gridSpan w:val="3"/>
-            <w:vAlign w:val="center"/>
-          </w:tcPr>
-          <w:p>
-            <w:pPr>
-              <w:spacing w:after="0" w:line="256" w:lineRule="auto"/>
-              <w:rPr>
-                <w:rFonts w:ascii="Times New Roman" w:eastAsia="Times New Roman" w:hAnsi="Times New Roman" w:cs="Times New Roman"/>
-                <w:sz w:val="24"/>
-                <w:szCs w:val="24"/>
-              </w:rPr>
-            </w:pPr>
-            <w:r>
-              <w:rPr>
-                <w:rFonts w:ascii="Times New Roman" w:eastAsia="Times New Roman" w:hAnsi="Times New Roman" w:cs="Times New Roman"/>
-                <w:sz w:val="24"/>
-                <w:szCs w:val="24"/>
-              </w:rPr>
-              <w:t>Se muestra por consola una confirmación sobre la eliminación del producto.</w:t>
-            </w:r>
-            <w:r>
-              <w:rPr>
-                <w:rFonts w:ascii="Times New Roman" w:eastAsia="Times New Roman" w:hAnsi="Times New Roman" w:cs="Times New Roman"/>
-                <w:sz w:val="24"/>
-                <w:szCs w:val="24"/>
-              </w:rPr>
-              <w:t xml:space="preserve"> Si el producto no se encuentra en la base de datos, el sistema notificará al usuario de que el producto no se ha podido encontrar.</w:t>
-            </w:r>
-          </w:p>
-        </w:tc>
-      </w:tr>
-      <w:tr>
-        <w:trPr>
-          <w:trHeight w:val="286"/>
-        </w:trPr>
-        <w:tc>
-          <w:tcPr>
-            <w:tcW w:w="1775" w:type="dxa"/>
-            <w:vMerge w:val="restart"/>
-            <w:shd w:val="clear" w:color="auto" w:fill="D9E2F3"/>
-            <w:vAlign w:val="center"/>
-          </w:tcPr>
-          <w:p>
-            <w:pPr>
-              <w:rPr>
-                <w:rFonts w:ascii="Times New Roman" w:eastAsia="Times New Roman" w:hAnsi="Times New Roman" w:cs="Times New Roman"/>
-                <w:b/>
-                <w:sz w:val="24"/>
-                <w:szCs w:val="24"/>
-              </w:rPr>
-            </w:pPr>
-            <w:r>
-              <w:rPr>
-                <w:rFonts w:ascii="Times New Roman" w:eastAsia="Times New Roman" w:hAnsi="Times New Roman" w:cs="Times New Roman"/>
-                <w:b/>
-                <w:sz w:val="24"/>
-                <w:szCs w:val="24"/>
-              </w:rPr>
-              <w:t>Salidas</w:t>
-            </w:r>
-          </w:p>
-        </w:tc>
-        <w:tc>
-          <w:tcPr>
-            <w:tcW w:w="2584" w:type="dxa"/>
-            <w:vAlign w:val="center"/>
-          </w:tcPr>
-          <w:p>
-            <w:pPr>
-              <w:rPr>
-                <w:rFonts w:ascii="Times New Roman" w:eastAsia="Times New Roman" w:hAnsi="Times New Roman" w:cs="Times New Roman"/>
-                <w:b/>
-                <w:sz w:val="24"/>
-                <w:szCs w:val="24"/>
-              </w:rPr>
-            </w:pPr>
-            <w:r>
-              <w:rPr>
-                <w:rFonts w:ascii="Times New Roman" w:eastAsia="Times New Roman" w:hAnsi="Times New Roman" w:cs="Times New Roman"/>
-                <w:b/>
-                <w:sz w:val="24"/>
-                <w:szCs w:val="24"/>
-              </w:rPr>
-              <w:t>Nombre salida</w:t>
-            </w:r>
-          </w:p>
-        </w:tc>
-        <w:tc>
-          <w:tcPr>
-            <w:tcW w:w="1863" w:type="dxa"/>
-            <w:vAlign w:val="center"/>
-          </w:tcPr>
-          <w:p>
-            <w:pPr>
-              <w:rPr>
-                <w:rFonts w:ascii="Times New Roman" w:eastAsia="Times New Roman" w:hAnsi="Times New Roman" w:cs="Times New Roman"/>
-                <w:b/>
-                <w:sz w:val="24"/>
-                <w:szCs w:val="24"/>
-              </w:rPr>
-            </w:pPr>
-            <w:r>
-              <w:rPr>
-                <w:rFonts w:ascii="Times New Roman" w:eastAsia="Times New Roman" w:hAnsi="Times New Roman" w:cs="Times New Roman"/>
-                <w:b/>
-                <w:sz w:val="24"/>
-                <w:szCs w:val="24"/>
-              </w:rPr>
-              <w:t>Tipo de dato</w:t>
-            </w:r>
-          </w:p>
-        </w:tc>
-        <w:tc>
-          <w:tcPr>
-            <w:tcW w:w="4548" w:type="dxa"/>
-            <w:vAlign w:val="center"/>
-          </w:tcPr>
-          <w:p>
-            <w:pPr>
-              <w:rPr>
-                <w:rFonts w:ascii="Times New Roman" w:eastAsia="Times New Roman" w:hAnsi="Times New Roman" w:cs="Times New Roman"/>
-                <w:b/>
-                <w:sz w:val="24"/>
-                <w:szCs w:val="24"/>
-              </w:rPr>
-            </w:pPr>
-            <w:r>
-              <w:rPr>
-                <w:rFonts w:ascii="Times New Roman" w:eastAsia="Times New Roman" w:hAnsi="Times New Roman" w:cs="Times New Roman"/>
-                <w:b/>
-                <w:sz w:val="24"/>
-                <w:szCs w:val="24"/>
-              </w:rPr>
-              <w:t>Condición de selección o repetición</w:t>
-            </w:r>
-          </w:p>
-        </w:tc>
-      </w:tr>
-      <w:tr>
-        <w:trPr>
-          <w:trHeight w:val="300"/>
-        </w:trPr>
-        <w:tc>
-          <w:tcPr>
-            <w:tcW w:w="1775" w:type="dxa"/>
-            <w:vMerge/>
-            <w:shd w:val="clear" w:color="auto" w:fill="D9E2F3"/>
-            <w:vAlign w:val="center"/>
-          </w:tcPr>
-          <w:p>
-            <w:pPr>
-              <w:widowControl w:val="0"/>
-              <w:pBdr>
-                <w:top w:val="nil"/>
-                <w:left w:val="nil"/>
-                <w:bottom w:val="nil"/>
-                <w:right w:val="nil"/>
-                <w:between w:val="nil"/>
-              </w:pBdr>
-              <w:spacing w:after="0" w:line="276" w:lineRule="auto"/>
-              <w:rPr>
-                <w:rFonts w:ascii="Times New Roman" w:eastAsia="Times New Roman" w:hAnsi="Times New Roman" w:cs="Times New Roman"/>
-                <w:b/>
-                <w:sz w:val="24"/>
-                <w:szCs w:val="24"/>
-              </w:rPr>
-            </w:pPr>
-          </w:p>
-        </w:tc>
-        <w:tc>
-          <w:tcPr>
-            <w:tcW w:w="2584" w:type="dxa"/>
-            <w:vAlign w:val="center"/>
-          </w:tcPr>
-          <w:p>
-            <w:pPr>
-              <w:rPr>
-                <w:rFonts w:ascii="Times New Roman" w:eastAsia="Times New Roman" w:hAnsi="Times New Roman" w:cs="Times New Roman"/>
-                <w:sz w:val="24"/>
-                <w:szCs w:val="24"/>
-              </w:rPr>
-            </w:pPr>
-            <w:r>
-              <w:rPr>
-                <w:rFonts w:ascii="Times New Roman" w:eastAsia="Times New Roman" w:hAnsi="Times New Roman" w:cs="Times New Roman"/>
-                <w:sz w:val="24"/>
-                <w:szCs w:val="24"/>
-              </w:rPr>
-              <w:t>Confirmación</w:t>
-            </w:r>
-          </w:p>
-        </w:tc>
-        <w:tc>
-          <w:tcPr>
-            <w:tcW w:w="1863" w:type="dxa"/>
-            <w:vAlign w:val="center"/>
-          </w:tcPr>
-          <w:p>
-            <w:pPr>
-              <w:rPr>
-                <w:rFonts w:ascii="Times New Roman" w:eastAsia="Times New Roman" w:hAnsi="Times New Roman" w:cs="Times New Roman"/>
-                <w:sz w:val="24"/>
-                <w:szCs w:val="24"/>
-              </w:rPr>
-            </w:pPr>
-            <w:r>
-              <w:rPr>
-                <w:rFonts w:ascii="Times New Roman" w:eastAsia="Times New Roman" w:hAnsi="Times New Roman" w:cs="Times New Roman"/>
-                <w:sz w:val="24"/>
-                <w:szCs w:val="24"/>
-              </w:rPr>
-              <w:t>String</w:t>
-            </w:r>
-          </w:p>
-        </w:tc>
-        <w:tc>
-          <w:tcPr>
-            <w:tcW w:w="4548" w:type="dxa"/>
-            <w:vAlign w:val="center"/>
-          </w:tcPr>
-          <w:p>
-            <w:pPr>
-              <w:rPr>
-                <w:rFonts w:ascii="Times New Roman" w:eastAsia="Times New Roman" w:hAnsi="Times New Roman" w:cs="Times New Roman"/>
-                <w:sz w:val="24"/>
-                <w:szCs w:val="24"/>
-              </w:rPr>
-            </w:pPr>
-            <w:r>
-              <w:rPr>
-                <w:rFonts w:ascii="Times New Roman" w:eastAsia="Times New Roman" w:hAnsi="Times New Roman" w:cs="Times New Roman"/>
-                <w:sz w:val="24"/>
-                <w:szCs w:val="24"/>
-              </w:rPr>
-              <w:t xml:space="preserve">Cada </w:t>
-            </w:r>
-            <w:r>
-              <w:rPr>
-                <w:rFonts w:ascii="Times New Roman" w:eastAsia="Times New Roman" w:hAnsi="Times New Roman" w:cs="Times New Roman"/>
-                <w:sz w:val="24"/>
-                <w:szCs w:val="24"/>
-              </w:rPr>
-              <w:t>vez</w:t>
-            </w:r>
-            <w:r>
-              <w:rPr>
-                <w:rFonts w:ascii="Times New Roman" w:eastAsia="Times New Roman" w:hAnsi="Times New Roman" w:cs="Times New Roman"/>
-                <w:sz w:val="24"/>
-                <w:szCs w:val="24"/>
-              </w:rPr>
-              <w:t xml:space="preserve"> </w:t>
-            </w:r>
-            <w:r>
-              <w:rPr>
-                <w:rFonts w:ascii="Times New Roman" w:eastAsia="Times New Roman" w:hAnsi="Times New Roman" w:cs="Times New Roman"/>
-                <w:sz w:val="24"/>
-                <w:szCs w:val="24"/>
-              </w:rPr>
-              <w:t xml:space="preserve">que </w:t>
-            </w:r>
-            <w:r>
-              <w:rPr>
-                <w:rFonts w:ascii="Times New Roman" w:eastAsia="Times New Roman" w:hAnsi="Times New Roman" w:cs="Times New Roman"/>
-                <w:sz w:val="24"/>
-                <w:szCs w:val="24"/>
-              </w:rPr>
-              <w:t>s</w:t>
-            </w:r>
-            <w:r>
-              <w:rPr>
-                <w:rFonts w:ascii="Times New Roman" w:eastAsia="Times New Roman" w:hAnsi="Times New Roman" w:cs="Times New Roman"/>
-                <w:sz w:val="24"/>
-                <w:szCs w:val="24"/>
-              </w:rPr>
-              <w:t>ea</w:t>
-            </w:r>
-            <w:r>
-              <w:rPr>
-                <w:rFonts w:ascii="Times New Roman" w:eastAsia="Times New Roman" w:hAnsi="Times New Roman" w:cs="Times New Roman"/>
-                <w:sz w:val="24"/>
-                <w:szCs w:val="24"/>
-              </w:rPr>
-              <w:t xml:space="preserve"> elimin</w:t>
-            </w:r>
-            <w:r>
-              <w:rPr>
-                <w:rFonts w:ascii="Times New Roman" w:eastAsia="Times New Roman" w:hAnsi="Times New Roman" w:cs="Times New Roman"/>
-                <w:sz w:val="24"/>
-                <w:szCs w:val="24"/>
-              </w:rPr>
-              <w:t>ado</w:t>
-            </w:r>
-            <w:r>
-              <w:rPr>
-                <w:rFonts w:ascii="Times New Roman" w:eastAsia="Times New Roman" w:hAnsi="Times New Roman" w:cs="Times New Roman"/>
-                <w:sz w:val="24"/>
-                <w:szCs w:val="24"/>
-              </w:rPr>
-              <w:t xml:space="preserve"> un producto de la base de datos del sistema</w:t>
-            </w:r>
-            <w:r>
-              <w:rPr>
-                <w:rFonts w:ascii="Times New Roman" w:eastAsia="Times New Roman" w:hAnsi="Times New Roman" w:cs="Times New Roman"/>
-                <w:sz w:val="24"/>
-                <w:szCs w:val="24"/>
-              </w:rPr>
-              <w:t>.</w:t>
-            </w:r>
-          </w:p>
-        </w:tc>
-      </w:tr>
-    </w:tbl>
-    <w:p>
-      <w:pPr>
-        <w:spacing w:line="360" w:lineRule="auto"/>
-        <w:rPr>
-          <w:rFonts w:ascii="Times New Roman" w:eastAsia="Times New Roman" w:hAnsi="Times New Roman" w:cs="Times New Roman"/>
-          <w:sz w:val="24"/>
-          <w:szCs w:val="24"/>
-        </w:rPr>
-      </w:pPr>
-    </w:p>
-    <w:p>
-      <w:pPr>
-        <w:rPr>
-          <w:rFonts w:ascii="Times New Roman" w:eastAsia="Times New Roman" w:hAnsi="Times New Roman" w:cs="Times New Roman"/>
           <w:sz w:val="24"/>
           <w:szCs w:val="24"/>
         </w:rPr>
@@ -4796,7 +3773,7 @@
           <w:sz w:val="24"/>
           <w:szCs w:val="24"/>
         </w:rPr>
-        <w:t>4</w:t>
+        <w:t>3</w:t>
       </w:r>
       <w:r>
         <w:rPr>
@@ -4897,7 +3874,7 @@
                 <w:sz w:val="24"/>
                 <w:szCs w:val="24"/>
               </w:rPr>
-              <w:t>4</w:t>
+              <w:t>3</w:t>
             </w:r>
             <w:r>
               <w:rPr>
@@ -5880,7 +4857,7 @@
           <w:sz w:val="24"/>
           <w:szCs w:val="24"/>
         </w:rPr>
-        <w:t>5</w:t>
+        <w:t>4</w:t>
       </w:r>
       <w:r>
         <w:rPr>
@@ -5973,7 +4950,7 @@
                 <w:sz w:val="24"/>
                 <w:szCs w:val="24"/>
               </w:rPr>
-              <w:t>5</w:t>
+              <w:t>4</w:t>
             </w:r>
             <w:r>
               <w:rPr>
@@ -7043,7 +6020,25 @@
           <w:sz w:val="24"/>
           <w:szCs w:val="24"/>
         </w:rPr>
-        <w:t>TABLA DE ANÁLISIS DE REQUERIMIENTOS FUNCIONALES (RF6)</w:t>
+        <w:t>TABLA DE ANÁLISIS DE REQUERIMIENTOS FUNCIONALES (RF</w:t>
+      </w:r>
+      <w:r>
+        <w:rPr>
+          <w:rFonts w:ascii="Times New Roman" w:eastAsia="Times New Roman" w:hAnsi="Times New Roman" w:cs="Times New Roman"/>
+          <w:b/>
+          <w:sz w:val="24"/>
+          <w:szCs w:val="24"/>
+        </w:rPr>
+        <w:t>5</w:t>
+      </w:r>
+      <w:r>
+        <w:rPr>
+          <w:rFonts w:ascii="Times New Roman" w:eastAsia="Times New Roman" w:hAnsi="Times New Roman" w:cs="Times New Roman"/>
+          <w:b/>
+          <w:sz w:val="24"/>
+          <w:szCs w:val="24"/>
+        </w:rPr>
+        <w:t>)</w:t>
       </w:r>
     </w:p>
     <w:p>
@@ -7149,7 +6144,7 @@
                 <w:sz w:val="24"/>
                 <w:szCs w:val="24"/>
               </w:rPr>
-              <w:t>6</w:t>
+              <w:t>5</w:t>
             </w:r>
             <w:r>
               <w:rPr>
@@ -8013,928 +7008,6 @@
                 <w:szCs w:val="24"/>
               </w:rPr>
               <w:t>Cada vez que sea registrado un pedido.</w:t>
-            </w:r>
-          </w:p>
-        </w:tc>
-      </w:tr>
-    </w:tbl>
-    <w:p>
-      <w:pPr>
-        <w:rPr>
-          <w:rFonts w:ascii="Times New Roman" w:eastAsia="Times New Roman" w:hAnsi="Times New Roman" w:cs="Times New Roman"/>
-          <w:b/>
-          <w:sz w:val="24"/>
-          <w:szCs w:val="24"/>
-        </w:rPr>
-      </w:pPr>
-      <w:r>
-        <w:rPr>
-          <w:rFonts w:ascii="Times New Roman" w:eastAsia="Times New Roman" w:hAnsi="Times New Roman" w:cs="Times New Roman"/>
-          <w:b/>
-          <w:sz w:val="24"/>
-          <w:szCs w:val="24"/>
-        </w:rPr>
-        <w:br w:type="page"/>
-      </w:r>
-    </w:p>
-    <w:p>
-      <w:pPr>
-        <w:widowControl w:val="0"/>
-        <w:spacing w:before="240" w:after="240" w:line="276" w:lineRule="auto"/>
-        <w:rPr>
-          <w:rFonts w:ascii="Times New Roman" w:eastAsia="Times New Roman" w:hAnsi="Times New Roman" w:cs="Times New Roman"/>
-          <w:b/>
-          <w:sz w:val="24"/>
-          <w:szCs w:val="24"/>
-        </w:rPr>
-      </w:pPr>
-    </w:p>
-    <w:p>
-      <w:pPr>
-        <w:widowControl w:val="0"/>
-        <w:spacing w:before="240" w:after="240" w:line="276" w:lineRule="auto"/>
-        <w:rPr>
-          <w:rFonts w:ascii="Times New Roman" w:eastAsia="Times New Roman" w:hAnsi="Times New Roman" w:cs="Times New Roman"/>
-          <w:sz w:val="24"/>
-          <w:szCs w:val="24"/>
-        </w:rPr>
-      </w:pPr>
-      <w:r>
-        <w:rPr>
-          <w:rFonts w:ascii="Times New Roman" w:eastAsia="Times New Roman" w:hAnsi="Times New Roman" w:cs="Times New Roman"/>
-          <w:b/>
-          <w:sz w:val="24"/>
-          <w:szCs w:val="24"/>
-        </w:rPr>
-        <w:t>TABLA DE ANÁLISIS DE REQUERIMIENTOS FUNCIONALES (RF7)</w:t>
-      </w:r>
-    </w:p>
-    <w:tbl>
-      <w:tblPr>
-        <w:tblW w:w="10770" w:type="dxa"/>
-        <w:tblBorders>
-          <w:top w:val="single" w:sz="12" w:space="0" w:color="000000"/>
-          <w:left w:val="single" w:sz="12" w:space="0" w:color="000000"/>
-          <w:bottom w:val="single" w:sz="12" w:space="0" w:color="000000"/>
-          <w:right w:val="single" w:sz="12" w:space="0" w:color="000000"/>
-          <w:insideH w:val="single" w:sz="4" w:space="0" w:color="000000"/>
-          <w:insideV w:val="single" w:sz="4" w:space="0" w:color="000000"/>
-        </w:tblBorders>
-        <w:tblLayout w:type="fixed"/>
-        <w:tblLook w:val="0400" w:firstRow="0" w:lastRow="0" w:firstColumn="0" w:lastColumn="0" w:noHBand="0" w:noVBand="1"/>
-      </w:tblPr>
-      <w:tblGrid>
-        <w:gridCol w:w="1775"/>
-        <w:gridCol w:w="2584"/>
-        <w:gridCol w:w="1863"/>
-        <w:gridCol w:w="4548"/>
-      </w:tblGrid>
-      <w:tr>
-        <w:trPr>
-          <w:trHeight w:val="589"/>
-        </w:trPr>
-        <w:tc>
-          <w:tcPr>
-            <w:tcW w:w="1775" w:type="dxa"/>
-            <w:shd w:val="clear" w:color="auto" w:fill="D9E2F3"/>
-            <w:vAlign w:val="center"/>
-          </w:tcPr>
-          <w:p>
-            <w:pPr>
-              <w:rPr>
-                <w:rFonts w:ascii="Times New Roman" w:eastAsia="Times New Roman" w:hAnsi="Times New Roman" w:cs="Times New Roman"/>
-                <w:b/>
-                <w:sz w:val="24"/>
-                <w:szCs w:val="24"/>
-              </w:rPr>
-            </w:pPr>
-            <w:r>
-              <w:rPr>
-                <w:rFonts w:ascii="Times New Roman" w:eastAsia="Times New Roman" w:hAnsi="Times New Roman" w:cs="Times New Roman"/>
-                <w:b/>
-                <w:sz w:val="24"/>
-                <w:szCs w:val="24"/>
-              </w:rPr>
-              <w:t>Nombre o identificador</w:t>
-            </w:r>
-          </w:p>
-        </w:tc>
-        <w:tc>
-          <w:tcPr>
-            <w:tcW w:w="8995" w:type="dxa"/>
-            <w:gridSpan w:val="3"/>
-            <w:vAlign w:val="center"/>
-          </w:tcPr>
-          <w:p>
-            <w:pPr>
-              <w:spacing w:after="0" w:line="276" w:lineRule="auto"/>
-              <w:rPr>
-                <w:rFonts w:ascii="Times New Roman" w:eastAsia="Times New Roman" w:hAnsi="Times New Roman" w:cs="Times New Roman"/>
-                <w:sz w:val="24"/>
-                <w:szCs w:val="24"/>
-              </w:rPr>
-            </w:pPr>
-            <w:r>
-              <w:rPr>
-                <w:rFonts w:ascii="Times New Roman" w:eastAsia="Times New Roman" w:hAnsi="Times New Roman" w:cs="Times New Roman"/>
-                <w:sz w:val="24"/>
-                <w:szCs w:val="24"/>
-              </w:rPr>
-              <w:t xml:space="preserve">RF7 – El programa debe permitir al usuario </w:t>
-            </w:r>
-            <w:r>
-              <w:rPr>
-                <w:rFonts w:ascii="Times New Roman" w:eastAsia="Times New Roman" w:hAnsi="Times New Roman" w:cs="Times New Roman"/>
-                <w:b/>
-                <w:bCs/>
-                <w:sz w:val="24"/>
-                <w:szCs w:val="24"/>
-              </w:rPr>
-              <w:t>eliminar</w:t>
-            </w:r>
-            <w:r>
-              <w:rPr>
-                <w:rFonts w:ascii="Times New Roman" w:eastAsia="Times New Roman" w:hAnsi="Times New Roman" w:cs="Times New Roman"/>
-                <w:sz w:val="24"/>
-                <w:szCs w:val="24"/>
-              </w:rPr>
-              <w:t> un </w:t>
-            </w:r>
-            <w:r>
-              <w:rPr>
-                <w:rFonts w:ascii="Times New Roman" w:eastAsia="Times New Roman" w:hAnsi="Times New Roman" w:cs="Times New Roman"/>
-                <w:b/>
-                <w:bCs/>
-                <w:sz w:val="24"/>
-                <w:szCs w:val="24"/>
-              </w:rPr>
-              <w:t>pedido</w:t>
-            </w:r>
-            <w:r>
-              <w:rPr>
-                <w:rFonts w:ascii="Times New Roman" w:eastAsia="Times New Roman" w:hAnsi="Times New Roman" w:cs="Times New Roman"/>
-                <w:sz w:val="24"/>
-                <w:szCs w:val="24"/>
-              </w:rPr>
-              <w:t>.</w:t>
-            </w:r>
-          </w:p>
-        </w:tc>
-      </w:tr>
-      <w:tr>
-        <w:trPr>
-          <w:trHeight w:val="816"/>
-        </w:trPr>
-        <w:tc>
-          <w:tcPr>
-            <w:tcW w:w="1775" w:type="dxa"/>
-            <w:shd w:val="clear" w:color="auto" w:fill="D9E2F3"/>
-            <w:vAlign w:val="center"/>
-          </w:tcPr>
-          <w:p>
-            <w:pPr>
-              <w:rPr>
-                <w:rFonts w:ascii="Times New Roman" w:eastAsia="Times New Roman" w:hAnsi="Times New Roman" w:cs="Times New Roman"/>
-                <w:b/>
-                <w:sz w:val="24"/>
-                <w:szCs w:val="24"/>
-              </w:rPr>
-            </w:pPr>
-            <w:r>
-              <w:rPr>
-                <w:rFonts w:ascii="Times New Roman" w:eastAsia="Times New Roman" w:hAnsi="Times New Roman" w:cs="Times New Roman"/>
-                <w:b/>
-                <w:sz w:val="24"/>
-                <w:szCs w:val="24"/>
-              </w:rPr>
-              <w:t>Resumen</w:t>
-            </w:r>
-          </w:p>
-        </w:tc>
-        <w:tc>
-          <w:tcPr>
-            <w:tcW w:w="8995" w:type="dxa"/>
-            <w:gridSpan w:val="3"/>
-            <w:vAlign w:val="center"/>
-          </w:tcPr>
-          <w:p>
-            <w:pPr>
-              <w:rPr>
-                <w:rFonts w:ascii="Times New Roman" w:eastAsia="Times New Roman" w:hAnsi="Times New Roman" w:cs="Times New Roman"/>
-                <w:sz w:val="24"/>
-                <w:szCs w:val="24"/>
-              </w:rPr>
-            </w:pPr>
-            <w:r>
-              <w:rPr>
-                <w:rFonts w:ascii="Times New Roman" w:eastAsia="Times New Roman" w:hAnsi="Times New Roman" w:cs="Times New Roman"/>
-                <w:sz w:val="24"/>
-                <w:szCs w:val="24"/>
-              </w:rPr>
-              <w:t>El programa debe permitir al usuario eliminar un pedido ingresando el nombre del comprador.</w:t>
-            </w:r>
-          </w:p>
-        </w:tc>
-      </w:tr>
-      <w:tr>
-        <w:trPr>
-          <w:trHeight w:val="416"/>
-        </w:trPr>
-        <w:tc>
-          <w:tcPr>
-            <w:tcW w:w="1775" w:type="dxa"/>
-            <w:vMerge w:val="restart"/>
-            <w:shd w:val="clear" w:color="auto" w:fill="D9E2F3"/>
-            <w:vAlign w:val="center"/>
-          </w:tcPr>
-          <w:p>
-            <w:pPr>
-              <w:rPr>
-                <w:rFonts w:ascii="Times New Roman" w:eastAsia="Times New Roman" w:hAnsi="Times New Roman" w:cs="Times New Roman"/>
-                <w:b/>
-                <w:sz w:val="24"/>
-                <w:szCs w:val="24"/>
-              </w:rPr>
-            </w:pPr>
-            <w:r>
-              <w:rPr>
-                <w:rFonts w:ascii="Times New Roman" w:eastAsia="Times New Roman" w:hAnsi="Times New Roman" w:cs="Times New Roman"/>
-                <w:b/>
-                <w:sz w:val="24"/>
-                <w:szCs w:val="24"/>
-              </w:rPr>
-              <w:t>Entradas</w:t>
-            </w:r>
-          </w:p>
-        </w:tc>
-        <w:tc>
-          <w:tcPr>
-            <w:tcW w:w="2584" w:type="dxa"/>
-            <w:vAlign w:val="center"/>
-          </w:tcPr>
-          <w:p>
-            <w:pPr>
-              <w:rPr>
-                <w:rFonts w:ascii="Times New Roman" w:eastAsia="Times New Roman" w:hAnsi="Times New Roman" w:cs="Times New Roman"/>
-                <w:b/>
-                <w:sz w:val="24"/>
-                <w:szCs w:val="24"/>
-              </w:rPr>
-            </w:pPr>
-            <w:r>
-              <w:rPr>
-                <w:rFonts w:ascii="Times New Roman" w:eastAsia="Times New Roman" w:hAnsi="Times New Roman" w:cs="Times New Roman"/>
-                <w:b/>
-                <w:sz w:val="24"/>
-                <w:szCs w:val="24"/>
-              </w:rPr>
-              <w:t>Nombre entrada</w:t>
-            </w:r>
-          </w:p>
-        </w:tc>
-        <w:tc>
-          <w:tcPr>
-            <w:tcW w:w="1863" w:type="dxa"/>
-            <w:vAlign w:val="center"/>
-          </w:tcPr>
-          <w:p>
-            <w:pPr>
-              <w:rPr>
-                <w:rFonts w:ascii="Times New Roman" w:eastAsia="Times New Roman" w:hAnsi="Times New Roman" w:cs="Times New Roman"/>
-                <w:b/>
-                <w:sz w:val="24"/>
-                <w:szCs w:val="24"/>
-              </w:rPr>
-            </w:pPr>
-            <w:r>
-              <w:rPr>
-                <w:rFonts w:ascii="Times New Roman" w:eastAsia="Times New Roman" w:hAnsi="Times New Roman" w:cs="Times New Roman"/>
-                <w:b/>
-                <w:sz w:val="24"/>
-                <w:szCs w:val="24"/>
-              </w:rPr>
-              <w:t>Tipo de dato</w:t>
-            </w:r>
-          </w:p>
-        </w:tc>
-        <w:tc>
-          <w:tcPr>
-            <w:tcW w:w="4548" w:type="dxa"/>
-            <w:vAlign w:val="center"/>
-          </w:tcPr>
-          <w:p>
-            <w:pPr>
-              <w:rPr>
-                <w:rFonts w:ascii="Times New Roman" w:eastAsia="Times New Roman" w:hAnsi="Times New Roman" w:cs="Times New Roman"/>
-                <w:b/>
-                <w:sz w:val="24"/>
-                <w:szCs w:val="24"/>
-              </w:rPr>
-            </w:pPr>
-            <w:r>
-              <w:rPr>
-                <w:rFonts w:ascii="Times New Roman" w:eastAsia="Times New Roman" w:hAnsi="Times New Roman" w:cs="Times New Roman"/>
-                <w:b/>
-                <w:sz w:val="24"/>
-                <w:szCs w:val="24"/>
-              </w:rPr>
-              <w:t>Condición de selección o repetición</w:t>
-            </w:r>
-          </w:p>
-        </w:tc>
-      </w:tr>
-      <w:tr>
-        <w:trPr>
-          <w:trHeight w:val="270"/>
-        </w:trPr>
-        <w:tc>
-          <w:tcPr>
-            <w:tcW w:w="1775" w:type="dxa"/>
-            <w:vMerge/>
-            <w:shd w:val="clear" w:color="auto" w:fill="D9E2F3"/>
-            <w:vAlign w:val="center"/>
-          </w:tcPr>
-          <w:p>
-            <w:pPr>
-              <w:widowControl w:val="0"/>
-              <w:pBdr>
-                <w:top w:val="nil"/>
-                <w:left w:val="nil"/>
-                <w:bottom w:val="nil"/>
-                <w:right w:val="nil"/>
-                <w:between w:val="nil"/>
-              </w:pBdr>
-              <w:spacing w:after="0" w:line="276" w:lineRule="auto"/>
-              <w:rPr>
-                <w:rFonts w:ascii="Times New Roman" w:eastAsia="Times New Roman" w:hAnsi="Times New Roman" w:cs="Times New Roman"/>
-                <w:b/>
-                <w:sz w:val="24"/>
-                <w:szCs w:val="24"/>
-              </w:rPr>
-            </w:pPr>
-          </w:p>
-        </w:tc>
-        <w:tc>
-          <w:tcPr>
-            <w:tcW w:w="2584" w:type="dxa"/>
-            <w:vAlign w:val="center"/>
-          </w:tcPr>
-          <w:p>
-            <w:pPr>
-              <w:rPr>
-                <w:rFonts w:ascii="Times New Roman" w:eastAsia="Times New Roman" w:hAnsi="Times New Roman" w:cs="Times New Roman"/>
-                <w:sz w:val="24"/>
-                <w:szCs w:val="24"/>
-              </w:rPr>
-            </w:pPr>
-            <w:r>
-              <w:rPr>
-                <w:rFonts w:ascii="Times New Roman" w:eastAsia="Times New Roman" w:hAnsi="Times New Roman" w:cs="Times New Roman"/>
-                <w:sz w:val="24"/>
-                <w:szCs w:val="24"/>
-              </w:rPr>
-              <w:t>Nombre del comprador</w:t>
-            </w:r>
-          </w:p>
-        </w:tc>
-        <w:tc>
-          <w:tcPr>
-            <w:tcW w:w="1863" w:type="dxa"/>
-            <w:vAlign w:val="center"/>
-          </w:tcPr>
-          <w:p>
-            <w:pPr>
-              <w:rPr>
-                <w:rFonts w:ascii="Times New Roman" w:eastAsia="Times New Roman" w:hAnsi="Times New Roman" w:cs="Times New Roman"/>
-                <w:sz w:val="24"/>
-                <w:szCs w:val="24"/>
-              </w:rPr>
-            </w:pPr>
-            <w:r>
-              <w:rPr>
-                <w:rFonts w:ascii="Times New Roman" w:eastAsia="Times New Roman" w:hAnsi="Times New Roman" w:cs="Times New Roman"/>
-                <w:sz w:val="24"/>
-                <w:szCs w:val="24"/>
-              </w:rPr>
-              <w:t>String</w:t>
-            </w:r>
-          </w:p>
-        </w:tc>
-        <w:tc>
-          <w:tcPr>
-            <w:tcW w:w="4548" w:type="dxa"/>
-            <w:vAlign w:val="center"/>
-          </w:tcPr>
-          <w:p>
-            <w:pPr>
-              <w:rPr>
-                <w:rFonts w:ascii="Times New Roman" w:eastAsia="Times New Roman" w:hAnsi="Times New Roman" w:cs="Times New Roman"/>
-                <w:sz w:val="24"/>
-                <w:szCs w:val="24"/>
-              </w:rPr>
-            </w:pPr>
-            <w:r>
-              <w:rPr>
-                <w:rFonts w:ascii="Times New Roman" w:eastAsia="Times New Roman" w:hAnsi="Times New Roman" w:cs="Times New Roman"/>
-                <w:sz w:val="24"/>
-                <w:szCs w:val="24"/>
-              </w:rPr>
-              <w:t>Cuando sea necesario eliminar un pedido.</w:t>
-            </w:r>
-          </w:p>
-        </w:tc>
-      </w:tr>
-      <w:tr>
-        <w:trPr>
-          <w:trHeight w:val="270"/>
-        </w:trPr>
-        <w:tc>
-          <w:tcPr>
-            <w:tcW w:w="1775" w:type="dxa"/>
-            <w:vMerge/>
-            <w:shd w:val="clear" w:color="auto" w:fill="D9E2F3"/>
-            <w:vAlign w:val="center"/>
-          </w:tcPr>
-          <w:p>
-            <w:pPr>
-              <w:widowControl w:val="0"/>
-              <w:pBdr>
-                <w:top w:val="nil"/>
-                <w:left w:val="nil"/>
-                <w:bottom w:val="nil"/>
-                <w:right w:val="nil"/>
-                <w:between w:val="nil"/>
-              </w:pBdr>
-              <w:spacing w:after="0" w:line="276" w:lineRule="auto"/>
-              <w:rPr>
-                <w:rFonts w:ascii="Times New Roman" w:eastAsia="Times New Roman" w:hAnsi="Times New Roman" w:cs="Times New Roman"/>
-                <w:b/>
-                <w:sz w:val="24"/>
-                <w:szCs w:val="24"/>
-              </w:rPr>
-            </w:pPr>
-          </w:p>
-        </w:tc>
-        <w:tc>
-          <w:tcPr>
-            <w:tcW w:w="2584" w:type="dxa"/>
-            <w:vAlign w:val="center"/>
-          </w:tcPr>
-          <w:p>
-            <w:pPr>
-              <w:rPr>
-                <w:rFonts w:ascii="Times New Roman" w:eastAsia="Times New Roman" w:hAnsi="Times New Roman" w:cs="Times New Roman"/>
-                <w:sz w:val="24"/>
-                <w:szCs w:val="24"/>
-              </w:rPr>
-            </w:pPr>
-            <w:r>
-              <w:rPr>
-                <w:rFonts w:ascii="Times New Roman" w:eastAsia="Times New Roman" w:hAnsi="Times New Roman" w:cs="Times New Roman"/>
-                <w:sz w:val="24"/>
-                <w:szCs w:val="24"/>
-              </w:rPr>
-              <w:t>Número de pedido</w:t>
-            </w:r>
-          </w:p>
-        </w:tc>
-        <w:tc>
-          <w:tcPr>
-            <w:tcW w:w="1863" w:type="dxa"/>
-            <w:vAlign w:val="center"/>
-          </w:tcPr>
-          <w:p>
-            <w:pPr>
-              <w:rPr>
-                <w:rFonts w:ascii="Times New Roman" w:eastAsia="Times New Roman" w:hAnsi="Times New Roman" w:cs="Times New Roman"/>
-                <w:sz w:val="24"/>
-                <w:szCs w:val="24"/>
-              </w:rPr>
-            </w:pPr>
-            <w:proofErr w:type="spellStart"/>
-            <w:r>
-              <w:rPr>
-                <w:rFonts w:ascii="Times New Roman" w:eastAsia="Times New Roman" w:hAnsi="Times New Roman" w:cs="Times New Roman"/>
-                <w:sz w:val="24"/>
-                <w:szCs w:val="24"/>
-              </w:rPr>
-              <w:t>int</w:t>
-            </w:r>
-            <w:proofErr w:type="spellEnd"/>
-          </w:p>
-        </w:tc>
-        <w:tc>
-          <w:tcPr>
-            <w:tcW w:w="4548" w:type="dxa"/>
-            <w:vAlign w:val="center"/>
-          </w:tcPr>
-          <w:p>
-            <w:pPr>
-              <w:rPr>
-                <w:rFonts w:ascii="Times New Roman" w:eastAsia="Times New Roman" w:hAnsi="Times New Roman" w:cs="Times New Roman"/>
-                <w:sz w:val="24"/>
-                <w:szCs w:val="24"/>
-              </w:rPr>
-            </w:pPr>
-            <w:r>
-              <w:rPr>
-                <w:rFonts w:ascii="Times New Roman" w:eastAsia="Times New Roman" w:hAnsi="Times New Roman" w:cs="Times New Roman"/>
-                <w:sz w:val="24"/>
-                <w:szCs w:val="24"/>
-              </w:rPr>
-              <w:t xml:space="preserve">Cuando </w:t>
-            </w:r>
-            <w:r>
-              <w:rPr>
-                <w:rFonts w:ascii="Times New Roman" w:eastAsia="Times New Roman" w:hAnsi="Times New Roman" w:cs="Times New Roman"/>
-                <w:sz w:val="24"/>
-                <w:szCs w:val="24"/>
-              </w:rPr>
-              <w:t>el caso tiene varios pedidos</w:t>
-            </w:r>
-          </w:p>
-        </w:tc>
-      </w:tr>
-      <w:tr>
-        <w:trPr>
-          <w:trHeight w:val="1656"/>
-        </w:trPr>
-        <w:tc>
-          <w:tcPr>
-            <w:tcW w:w="1775" w:type="dxa"/>
-            <w:shd w:val="clear" w:color="auto" w:fill="D9E2F3"/>
-            <w:vAlign w:val="center"/>
-          </w:tcPr>
-          <w:p>
-            <w:pPr>
-              <w:rPr>
-                <w:rFonts w:ascii="Times New Roman" w:eastAsia="Times New Roman" w:hAnsi="Times New Roman" w:cs="Times New Roman"/>
-                <w:b/>
-                <w:sz w:val="24"/>
-                <w:szCs w:val="24"/>
-              </w:rPr>
-            </w:pPr>
-            <w:r>
-              <w:rPr>
-                <w:rFonts w:ascii="Times New Roman" w:eastAsia="Times New Roman" w:hAnsi="Times New Roman" w:cs="Times New Roman"/>
-                <w:b/>
-                <w:sz w:val="24"/>
-                <w:szCs w:val="24"/>
-              </w:rPr>
-              <w:t>Actividades generales necesarias para obtener los resultados</w:t>
-            </w:r>
-          </w:p>
-        </w:tc>
-        <w:tc>
-          <w:tcPr>
-            <w:tcW w:w="8995" w:type="dxa"/>
-            <w:gridSpan w:val="3"/>
-            <w:vAlign w:val="center"/>
-          </w:tcPr>
-          <w:p>
-            <w:pPr>
-              <w:spacing w:after="0" w:line="256" w:lineRule="auto"/>
-              <w:rPr>
-                <w:rFonts w:ascii="Times New Roman" w:eastAsia="Times New Roman" w:hAnsi="Times New Roman" w:cs="Times New Roman"/>
-                <w:sz w:val="24"/>
-                <w:szCs w:val="24"/>
-              </w:rPr>
-            </w:pPr>
-            <w:r>
-              <w:rPr>
-                <w:rFonts w:ascii="Times New Roman" w:eastAsia="Times New Roman" w:hAnsi="Times New Roman" w:cs="Times New Roman"/>
-                <w:sz w:val="24"/>
-                <w:szCs w:val="24"/>
-              </w:rPr>
-              <w:t>Cuando se seleccione la opción "Eliminar pedido" en el menú de "Gestión de pedidos", el sistema deberá solicitar el nombre del comprador para poder proceder con la eliminación. En caso de que el comprador tenga varios pedidos registrados, se presentará una lista con todos ellos y se le preguntará al usuario cuál desea eliminar.</w:t>
-            </w:r>
-          </w:p>
-        </w:tc>
-      </w:tr>
-      <w:tr>
-        <w:trPr>
-          <w:trHeight w:val="727"/>
-        </w:trPr>
-        <w:tc>
-          <w:tcPr>
-            <w:tcW w:w="1775" w:type="dxa"/>
-            <w:shd w:val="clear" w:color="auto" w:fill="D9E2F3"/>
-            <w:vAlign w:val="center"/>
-          </w:tcPr>
-          <w:p>
-            <w:pPr>
-              <w:rPr>
-                <w:rFonts w:ascii="Times New Roman" w:eastAsia="Times New Roman" w:hAnsi="Times New Roman" w:cs="Times New Roman"/>
-                <w:b/>
-                <w:sz w:val="24"/>
-                <w:szCs w:val="24"/>
-              </w:rPr>
-            </w:pPr>
-            <w:r>
-              <w:rPr>
-                <w:rFonts w:ascii="Times New Roman" w:eastAsia="Times New Roman" w:hAnsi="Times New Roman" w:cs="Times New Roman"/>
-                <w:b/>
-                <w:sz w:val="24"/>
-                <w:szCs w:val="24"/>
-              </w:rPr>
-              <w:t>Resultado o postcondición</w:t>
-            </w:r>
-          </w:p>
-        </w:tc>
-        <w:tc>
-          <w:tcPr>
-            <w:tcW w:w="8995" w:type="dxa"/>
-            <w:gridSpan w:val="3"/>
-            <w:vAlign w:val="center"/>
-          </w:tcPr>
-          <w:p>
-            <w:pPr>
-              <w:spacing w:after="0" w:line="256" w:lineRule="auto"/>
-              <w:rPr>
-                <w:rFonts w:ascii="Times New Roman" w:eastAsia="Times New Roman" w:hAnsi="Times New Roman" w:cs="Times New Roman"/>
-                <w:sz w:val="24"/>
-                <w:szCs w:val="24"/>
-              </w:rPr>
-            </w:pPr>
-            <w:r>
-              <w:rPr>
-                <w:rFonts w:ascii="Times New Roman" w:eastAsia="Times New Roman" w:hAnsi="Times New Roman" w:cs="Times New Roman"/>
-                <w:sz w:val="24"/>
-                <w:szCs w:val="24"/>
-              </w:rPr>
-              <w:t xml:space="preserve">Se muestra por consola una confirmación sobre la eliminación del </w:t>
-            </w:r>
-            <w:r>
-              <w:rPr>
-                <w:rFonts w:ascii="Times New Roman" w:eastAsia="Times New Roman" w:hAnsi="Times New Roman" w:cs="Times New Roman"/>
-                <w:sz w:val="24"/>
-                <w:szCs w:val="24"/>
-              </w:rPr>
-              <w:t>pedido</w:t>
-            </w:r>
-            <w:r>
-              <w:rPr>
-                <w:rFonts w:ascii="Times New Roman" w:eastAsia="Times New Roman" w:hAnsi="Times New Roman" w:cs="Times New Roman"/>
-                <w:sz w:val="24"/>
-                <w:szCs w:val="24"/>
-              </w:rPr>
-              <w:t xml:space="preserve">. Si el </w:t>
-            </w:r>
-            <w:r>
-              <w:rPr>
-                <w:rFonts w:ascii="Times New Roman" w:eastAsia="Times New Roman" w:hAnsi="Times New Roman" w:cs="Times New Roman"/>
-                <w:sz w:val="24"/>
-                <w:szCs w:val="24"/>
-              </w:rPr>
-              <w:t>nombre del comprador</w:t>
-            </w:r>
-            <w:r>
-              <w:rPr>
-                <w:rFonts w:ascii="Times New Roman" w:eastAsia="Times New Roman" w:hAnsi="Times New Roman" w:cs="Times New Roman"/>
-                <w:sz w:val="24"/>
-                <w:szCs w:val="24"/>
-              </w:rPr>
-              <w:t xml:space="preserve"> no se encuentra en la base de datos, el sistema notificará al usuario de que el </w:t>
-            </w:r>
-            <w:r>
-              <w:rPr>
-                <w:rFonts w:ascii="Times New Roman" w:eastAsia="Times New Roman" w:hAnsi="Times New Roman" w:cs="Times New Roman"/>
-                <w:sz w:val="24"/>
-                <w:szCs w:val="24"/>
-              </w:rPr>
-              <w:t>comprador no ha realizado ningún pedido</w:t>
-            </w:r>
-            <w:r>
-              <w:rPr>
-                <w:rFonts w:ascii="Times New Roman" w:eastAsia="Times New Roman" w:hAnsi="Times New Roman" w:cs="Times New Roman"/>
-                <w:sz w:val="24"/>
-                <w:szCs w:val="24"/>
-              </w:rPr>
-              <w:t>.</w:t>
-            </w:r>
-          </w:p>
-        </w:tc>
-      </w:tr>
-      <w:tr>
-        <w:trPr>
-          <w:trHeight w:val="286"/>
-        </w:trPr>
-        <w:tc>
-          <w:tcPr>
-            <w:tcW w:w="1775" w:type="dxa"/>
-            <w:vMerge w:val="restart"/>
-            <w:shd w:val="clear" w:color="auto" w:fill="D9E2F3"/>
-            <w:vAlign w:val="center"/>
-          </w:tcPr>
-          <w:p>
-            <w:pPr>
-              <w:rPr>
-                <w:rFonts w:ascii="Times New Roman" w:eastAsia="Times New Roman" w:hAnsi="Times New Roman" w:cs="Times New Roman"/>
-                <w:b/>
-                <w:sz w:val="24"/>
-                <w:szCs w:val="24"/>
-              </w:rPr>
-            </w:pPr>
-            <w:r>
-              <w:rPr>
-                <w:rFonts w:ascii="Times New Roman" w:eastAsia="Times New Roman" w:hAnsi="Times New Roman" w:cs="Times New Roman"/>
-                <w:b/>
-                <w:sz w:val="24"/>
-                <w:szCs w:val="24"/>
-              </w:rPr>
-              <w:t>Salidas</w:t>
-            </w:r>
-          </w:p>
-        </w:tc>
-        <w:tc>
-          <w:tcPr>
-            <w:tcW w:w="2584" w:type="dxa"/>
-            <w:vAlign w:val="center"/>
-          </w:tcPr>
-          <w:p>
-            <w:pPr>
-              <w:rPr>
-                <w:rFonts w:ascii="Times New Roman" w:eastAsia="Times New Roman" w:hAnsi="Times New Roman" w:cs="Times New Roman"/>
-                <w:b/>
-                <w:sz w:val="24"/>
-                <w:szCs w:val="24"/>
-              </w:rPr>
-            </w:pPr>
-            <w:r>
-              <w:rPr>
-                <w:rFonts w:ascii="Times New Roman" w:eastAsia="Times New Roman" w:hAnsi="Times New Roman" w:cs="Times New Roman"/>
-                <w:b/>
-                <w:sz w:val="24"/>
-                <w:szCs w:val="24"/>
-              </w:rPr>
-              <w:t>Nombre salida</w:t>
-            </w:r>
-          </w:p>
-        </w:tc>
-        <w:tc>
-          <w:tcPr>
-            <w:tcW w:w="1863" w:type="dxa"/>
-            <w:vAlign w:val="center"/>
-          </w:tcPr>
-          <w:p>
-            <w:pPr>
-              <w:rPr>
-                <w:rFonts w:ascii="Times New Roman" w:eastAsia="Times New Roman" w:hAnsi="Times New Roman" w:cs="Times New Roman"/>
-                <w:b/>
-                <w:sz w:val="24"/>
-                <w:szCs w:val="24"/>
-              </w:rPr>
-            </w:pPr>
-            <w:r>
-              <w:rPr>
-                <w:rFonts w:ascii="Times New Roman" w:eastAsia="Times New Roman" w:hAnsi="Times New Roman" w:cs="Times New Roman"/>
-                <w:b/>
-                <w:sz w:val="24"/>
-                <w:szCs w:val="24"/>
-              </w:rPr>
-              <w:t>Tipo de dato</w:t>
-            </w:r>
-          </w:p>
-        </w:tc>
-        <w:tc>
-          <w:tcPr>
-            <w:tcW w:w="4548" w:type="dxa"/>
-            <w:vAlign w:val="center"/>
-          </w:tcPr>
-          <w:p>
-            <w:pPr>
-              <w:rPr>
-                <w:rFonts w:ascii="Times New Roman" w:eastAsia="Times New Roman" w:hAnsi="Times New Roman" w:cs="Times New Roman"/>
-                <w:b/>
-                <w:sz w:val="24"/>
-                <w:szCs w:val="24"/>
-              </w:rPr>
-            </w:pPr>
-            <w:r>
-              <w:rPr>
-                <w:rFonts w:ascii="Times New Roman" w:eastAsia="Times New Roman" w:hAnsi="Times New Roman" w:cs="Times New Roman"/>
-                <w:b/>
-                <w:sz w:val="24"/>
-                <w:szCs w:val="24"/>
-              </w:rPr>
-              <w:t>Condición de selección o repetición</w:t>
-            </w:r>
-          </w:p>
-        </w:tc>
-      </w:tr>
-      <w:tr>
-        <w:trPr>
-          <w:trHeight w:val="300"/>
-        </w:trPr>
-        <w:tc>
-          <w:tcPr>
-            <w:tcW w:w="1775" w:type="dxa"/>
-            <w:vMerge/>
-            <w:shd w:val="clear" w:color="auto" w:fill="D9E2F3"/>
-            <w:vAlign w:val="center"/>
-          </w:tcPr>
-          <w:p>
-            <w:pPr>
-              <w:widowControl w:val="0"/>
-              <w:pBdr>
-                <w:top w:val="nil"/>
-                <w:left w:val="nil"/>
-                <w:bottom w:val="nil"/>
-                <w:right w:val="nil"/>
-                <w:between w:val="nil"/>
-              </w:pBdr>
-              <w:spacing w:after="0" w:line="276" w:lineRule="auto"/>
-              <w:rPr>
-                <w:rFonts w:ascii="Times New Roman" w:eastAsia="Times New Roman" w:hAnsi="Times New Roman" w:cs="Times New Roman"/>
-                <w:b/>
-                <w:sz w:val="24"/>
-                <w:szCs w:val="24"/>
-              </w:rPr>
-            </w:pPr>
-          </w:p>
-        </w:tc>
-        <w:tc>
-          <w:tcPr>
-            <w:tcW w:w="2584" w:type="dxa"/>
-            <w:vAlign w:val="center"/>
-          </w:tcPr>
-          <w:p>
-            <w:pPr>
-              <w:rPr>
-                <w:rFonts w:ascii="Times New Roman" w:eastAsia="Times New Roman" w:hAnsi="Times New Roman" w:cs="Times New Roman"/>
-                <w:sz w:val="24"/>
-                <w:szCs w:val="24"/>
-              </w:rPr>
-            </w:pPr>
-            <w:r>
-              <w:rPr>
-                <w:rFonts w:ascii="Times New Roman" w:eastAsia="Times New Roman" w:hAnsi="Times New Roman" w:cs="Times New Roman"/>
-                <w:sz w:val="24"/>
-                <w:szCs w:val="24"/>
-              </w:rPr>
-              <w:t>Confirmación</w:t>
-            </w:r>
-          </w:p>
-        </w:tc>
-        <w:tc>
-          <w:tcPr>
-            <w:tcW w:w="1863" w:type="dxa"/>
-            <w:vAlign w:val="center"/>
-          </w:tcPr>
-          <w:p>
-            <w:pPr>
-              <w:rPr>
-                <w:rFonts w:ascii="Times New Roman" w:eastAsia="Times New Roman" w:hAnsi="Times New Roman" w:cs="Times New Roman"/>
-                <w:sz w:val="24"/>
-                <w:szCs w:val="24"/>
-              </w:rPr>
-            </w:pPr>
-            <w:r>
-              <w:rPr>
-                <w:rFonts w:ascii="Times New Roman" w:eastAsia="Times New Roman" w:hAnsi="Times New Roman" w:cs="Times New Roman"/>
-                <w:sz w:val="24"/>
-                <w:szCs w:val="24"/>
-              </w:rPr>
-              <w:t>String</w:t>
-            </w:r>
-          </w:p>
-        </w:tc>
-        <w:tc>
-          <w:tcPr>
-            <w:tcW w:w="4548" w:type="dxa"/>
-            <w:vAlign w:val="center"/>
-          </w:tcPr>
-          <w:p>
-            <w:pPr>
-              <w:rPr>
-                <w:rFonts w:ascii="Times New Roman" w:eastAsia="Times New Roman" w:hAnsi="Times New Roman" w:cs="Times New Roman"/>
-                <w:sz w:val="24"/>
-                <w:szCs w:val="24"/>
-              </w:rPr>
-            </w:pPr>
-            <w:r>
-              <w:rPr>
-                <w:rFonts w:ascii="Times New Roman" w:eastAsia="Times New Roman" w:hAnsi="Times New Roman" w:cs="Times New Roman"/>
-                <w:sz w:val="24"/>
-                <w:szCs w:val="24"/>
-              </w:rPr>
-              <w:t xml:space="preserve">Cada vez que sea eliminado un </w:t>
-            </w:r>
-            <w:r>
-              <w:rPr>
-                <w:rFonts w:ascii="Times New Roman" w:eastAsia="Times New Roman" w:hAnsi="Times New Roman" w:cs="Times New Roman"/>
-                <w:sz w:val="24"/>
-                <w:szCs w:val="24"/>
-              </w:rPr>
-              <w:t>pedido</w:t>
-            </w:r>
-            <w:r>
-              <w:rPr>
-                <w:rFonts w:ascii="Times New Roman" w:eastAsia="Times New Roman" w:hAnsi="Times New Roman" w:cs="Times New Roman"/>
-                <w:sz w:val="24"/>
-                <w:szCs w:val="24"/>
-              </w:rPr>
-              <w:t xml:space="preserve"> de la base de datos del sistema.</w:t>
             </w:r>
           </w:p>
         </w:tc>
@@ -8996,7 +7069,7 @@
           <w:sz w:val="24"/>
           <w:szCs w:val="24"/>
         </w:rPr>
-        <w:t>8</w:t>
+        <w:t>6</w:t>
       </w:r>
       <w:r>
         <w:rPr>
@@ -9101,7 +7174,7 @@
                 <w:sz w:val="24"/>
                 <w:szCs w:val="24"/>
               </w:rPr>
-              <w:t>7</w:t>
+              <w:t>6</w:t>
             </w:r>
             <w:r>
               <w:rPr>
@@ -9735,7 +7808,6 @@
                 <w:szCs w:val="24"/>
               </w:rPr>
             </w:pPr>
-            <w:proofErr w:type="spellStart"/>
             <w:r>
               <w:rPr>
                 <w:rFonts w:ascii="Times New Roman" w:eastAsia="Times New Roman" w:hAnsi="Times New Roman" w:cs="Times New Roman"/>
@@ -9744,7 +7816,6 @@
               </w:rPr>
               <w:t>Enum</w:t>
             </w:r>
-            <w:proofErr w:type="spellEnd"/>
           </w:p>
         </w:tc>
         <w:tc>
@@ -10440,7 +8511,7 @@
           <w:sz w:val="24"/>
           <w:szCs w:val="24"/>
         </w:rPr>
-        <w:t>9</w:t>
+        <w:t>7</w:t>
       </w:r>
       <w:r>
         <w:rPr>
@@ -10545,7 +8616,7 @@
                 <w:sz w:val="24"/>
                 <w:szCs w:val="24"/>
               </w:rPr>
-              <w:t>9</w:t>
+              <w:t>7</w:t>
             </w:r>
             <w:r>
               <w:rPr>
@@ -11539,7 +9610,7 @@
           <w:sz w:val="24"/>
           <w:szCs w:val="24"/>
         </w:rPr>
-        <w:t>10</w:t>
+        <w:t>8</w:t>
       </w:r>
       <w:r>
         <w:rPr>
@@ -11644,7 +9715,7 @@
                 <w:sz w:val="24"/>
                 <w:szCs w:val="24"/>
               </w:rPr>
-              <w:t>10</w:t>
+              <w:t>8</w:t>
             </w:r>
             <w:r>
               <w:rPr>
@@ -12717,16 +10788,7 @@
           <w:sz w:val="24"/>
           <w:szCs w:val="24"/>
         </w:rPr>
-        <w:t>1</w:t>
-      </w:r>
-      <w:r>
-        <w:rPr>
-          <w:rFonts w:ascii="Times New Roman" w:eastAsia="Times New Roman" w:hAnsi="Times New Roman" w:cs="Times New Roman"/>
-          <w:b/>
-          <w:sz w:val="24"/>
-          <w:szCs w:val="24"/>
-        </w:rPr>
-        <w:t>1</w:t>
+        <w:t>9</w:t>
       </w:r>
       <w:r>
         <w:rPr>
@@ -12843,15 +10905,7 @@
                 <w:sz w:val="24"/>
                 <w:szCs w:val="24"/>
               </w:rPr>
-              <w:t>1</w:t>
-            </w:r>
-            <w:r>
-              <w:rPr>
-                <w:rFonts w:ascii="Times New Roman" w:eastAsia="Times New Roman" w:hAnsi="Times New Roman" w:cs="Times New Roman"/>
-                <w:sz w:val="24"/>
-                <w:szCs w:val="24"/>
-              </w:rPr>
-              <w:t>1</w:t>
+              <w:t>9</w:t>
             </w:r>
             <w:r>
               <w:rPr>
@@ -13439,7 +11493,6 @@
                 <w:szCs w:val="24"/>
               </w:rPr>
             </w:pPr>
-            <w:proofErr w:type="spellStart"/>
             <w:r>
               <w:rPr>
                 <w:rFonts w:ascii="Times New Roman" w:eastAsia="Times New Roman" w:hAnsi="Times New Roman" w:cs="Times New Roman"/>
@@ -13448,7 +11501,6 @@
               </w:rPr>
               <w:t>char</w:t>
             </w:r>
-            <w:proofErr w:type="spellEnd"/>
           </w:p>
         </w:tc>
         <w:tc>
@@ -13664,7 +11716,6 @@
                 <w:szCs w:val="24"/>
               </w:rPr>
             </w:pPr>
-            <w:proofErr w:type="spellStart"/>
             <w:r>
               <w:rPr>
                 <w:rFonts w:ascii="Times New Roman" w:eastAsia="Times New Roman" w:hAnsi="Times New Roman" w:cs="Times New Roman"/>
@@ -13673,7 +11724,6 @@
               </w:rPr>
               <w:t>char</w:t>
             </w:r>
-            <w:proofErr w:type="spellEnd"/>
           </w:p>
         </w:tc>
         <w:tc>
@@ -14209,7 +12259,7 @@
           <w:sz w:val="24"/>
           <w:szCs w:val="24"/>
         </w:rPr>
-        <w:t>2</w:t>
+        <w:t>0</w:t>
       </w:r>
       <w:r>
         <w:rPr>
@@ -14326,7 +12376,7 @@
                 <w:sz w:val="24"/>
                 <w:szCs w:val="24"/>
               </w:rPr>
-              <w:t>2</w:t>
+              <w:t>0</w:t>
             </w:r>
             <w:r>
               <w:rPr>
@@ -15282,7 +13332,7 @@
       </w:pPr>
     </w:p>
     <w:sectPr>
-      <w:headerReference w:type="default" r:id="rId11"/>
+      <w:headerReference w:type="default" r:id="rId10"/>
       <w:pgSz w:w="12240" w:h="15840"/>
       <w:pgMar w:top="720" w:right="720" w:bottom="720" w:left="720" w:header="708" w:footer="708" w:gutter="0"/>
       <w:pgNumType w:start="1"/>
@@ -17188,10 +15238,6 @@
 </go:gDocsCustomXmlDataStorage>
 </file>
 
-<file path=customXml/item2.xml><?xml version="1.0" encoding="utf-8"?>
-<b:Sources xmlns:b="http://schemas.openxmlformats.org/officeDocument/2006/bibliography" xmlns="http://schemas.openxmlformats.org/officeDocument/2006/bibliography" SelectedStyle="\APASixthEditionOfficeOnline.xsl" StyleName="APA" Version="6"/>
-</file>
-
 <file path=customXml/itemProps1.xml><?xml version="1.0" encoding="utf-8"?>
 <ds:datastoreItem xmlns:ds="http://schemas.openxmlformats.org/officeDocument/2006/customXml" ds:itemID="{11111111-1234-1234-1234-123412341234}">
   <ds:schemaRefs>
@@ -17199,12 +15245,4 @@
     <ds:schemaRef ds:uri="http://schemas.openxmlformats.org/officeDocument/2006/relationships"/>
   </ds:schemaRefs>
 </ds:datastoreItem>
-</file>
-
-<file path=customXml/itemProps2.xml><?xml version="1.0" encoding="utf-8"?>
-<ds:datastoreItem xmlns:ds="http://schemas.openxmlformats.org/officeDocument/2006/customXml" ds:itemID="{40C10022-CBD1-42E8-87DD-09D38DF8AFAF}">
-  <ds:schemaRefs>
-    <ds:schemaRef ds:uri="http://schemas.openxmlformats.org/officeDocument/2006/bibliography"/>
-  </ds:schemaRefs>
-</ds:datastoreItem>
 </file>
</xml_diff>